<commit_message>
read in TOR tables as kable with styling
</commit_message>
<xml_diff>
--- a/2023/safe/goa_pop_2023/goa_pop_2023.docx
+++ b/2023/safe/goa_pop_2023/goa_pop_2023.docx
@@ -19044,7 +19044,7 @@
     </w:p>
     <w:bookmarkEnd w:id="90"/>
     <w:bookmarkEnd w:id="91"/>
-    <w:bookmarkStart w:id="147" w:name="Xc0d8d1f486888c4b4d2460c3e00b31faaeee6c3"/>
+    <w:bookmarkStart w:id="170" w:name="Xc0d8d1f486888c4b4d2460c3e00b31faaeee6c3"/>
     <w:p>
       <w:pPr>
         <w:pStyle w:val="Heading1"/>
@@ -19136,7 +19136,25 @@
         <w:pStyle w:val="BodyText"/>
       </w:pPr>
       <w:r>
-        <w:t xml:space="preserve">The following tables compile the main recommendations suggested by the reviewers and are organized by the terms of reference (TOR) of the review. A subset of these recommendataions were addressed for this Update, and responses to those requests or comments follow the tables.</w:t>
+        <w:t xml:space="preserve">Tables 10.</w:t>
+      </w:r>
+      <w:r>
+        <w:t xml:space="preserve">3</w:t>
+      </w:r>
+      <w:r>
+        <w:t xml:space="preserve"> </w:t>
+      </w:r>
+      <w:r>
+        <w:t xml:space="preserve">through 10.</w:t>
+      </w:r>
+      <w:r>
+        <w:t xml:space="preserve">7</w:t>
+      </w:r>
+      <w:r>
+        <w:t xml:space="preserve"> </w:t>
+      </w:r>
+      <w:r>
+        <w:t xml:space="preserve">compile the main recommendations suggested by the reviewers and are organized by the terms of reference (TOR) of the review. A subset of these recommendations were addressed for this Update, and responses to those requests or comments follow the tables.</w:t>
       </w:r>
     </w:p>
     <w:p>
@@ -19146,18 +19164,1908 @@
     </w:p>
     <w:p>
       <w:pPr>
-        <w:pStyle w:val="BodyText"/>
-      </w:pPr>
-      <w:r>
-        <w:t xml:space="preserve">[TABLE]</w:t>
-      </w:r>
-    </w:p>
+        <w:pStyle w:val="TableCaption"/>
+      </w:pPr>
+      <w:bookmarkStart w:id="92" w:name="tab:cietor1"/>
+      <w:bookmarkEnd w:id="92"/>
+      <w:r>
+        <w:t xml:space="preserve">Table 10.3. TOR 1: Evaluate the data used in the assessments, specifically trawl survey estimates of biomass, and recommend how data should be treated within the assessment model.</w:t>
+      </w:r>
+    </w:p>
+    <w:tbl>
+      <w:tblPr>
+        <w:tblStyle w:val="Table"/>
+        <w:tblW w:type="auto" w:w="0"/>
+        <w:tblLook w:firstRow="1" w:lastRow="0" w:firstColumn="0" w:lastColumn="0" w:noHBand="0" w:noVBand="0" w:val="0020"/>
+        <w:tblCaption w:val="Table 10.3. TOR 1: Evaluate the data used in the assessments, specifically trawl survey estimates of biomass, and recommend how data should be treated within the assessment model."/>
+      </w:tblPr>
+      <w:tblGrid>
+        <w:gridCol w:w="2640"/>
+        <w:gridCol w:w="2640"/>
+        <w:gridCol w:w="2640"/>
+      </w:tblGrid>
+      <w:tr>
+        <w:trPr>
+          <w:tblHeader w:val="true"/>
+        </w:trPr>
+        <w:tc>
+          <w:tcPr/>
+          <w:p>
+            <w:pPr>
+              <w:pStyle w:val="Compact"/>
+              <w:jc w:val="left"/>
+            </w:pPr>
+            <w:r>
+              <w:t xml:space="preserve">Reviewer</w:t>
+            </w:r>
+          </w:p>
+        </w:tc>
+        <w:tc>
+          <w:tcPr/>
+          <w:p>
+            <w:pPr>
+              <w:pStyle w:val="Compact"/>
+              <w:jc w:val="left"/>
+            </w:pPr>
+            <w:r>
+              <w:t xml:space="preserve">Recommendation</w:t>
+            </w:r>
+          </w:p>
+        </w:tc>
+        <w:tc>
+          <w:tcPr/>
+          <w:p>
+            <w:pPr>
+              <w:pStyle w:val="Compact"/>
+              <w:jc w:val="left"/>
+            </w:pPr>
+            <w:r>
+              <w:t xml:space="preserve">Response</w:t>
+            </w:r>
+          </w:p>
+        </w:tc>
+      </w:tr>
+      <w:tr>
+        <w:tc>
+          <w:tcPr/>
+          <w:p>
+            <w:pPr>
+              <w:pStyle w:val="Compact"/>
+              <w:jc w:val="left"/>
+            </w:pPr>
+            <w:r>
+              <w:t xml:space="preserve">Tingley</w:t>
+            </w:r>
+          </w:p>
+        </w:tc>
+        <w:tc>
+          <w:tcPr/>
+          <w:p>
+            <w:pPr>
+              <w:pStyle w:val="Compact"/>
+              <w:jc w:val="left"/>
+            </w:pPr>
+            <w:r>
+              <w:t xml:space="preserve">Sensitivities to plausible alternative catch histories, particularly for the early years of the fishery, should be run, but only when there are substantive changes to the assessment model structure or major assumptions.</w:t>
+            </w:r>
+          </w:p>
+        </w:tc>
+        <w:tc>
+          <w:tcPr/>
+          <w:p>
+            <w:pPr>
+              <w:pStyle w:val="Compact"/>
+              <w:jc w:val="left"/>
+            </w:pPr>
+            <w:r>
+              <w:t xml:space="preserve">This sensitivity was investigated for the present cycle (see below).</w:t>
+            </w:r>
+          </w:p>
+        </w:tc>
+      </w:tr>
+      <w:tr>
+        <w:tc>
+          <w:tcPr/>
+          <w:p>
+            <w:pPr>
+              <w:pStyle w:val="Compact"/>
+              <w:jc w:val="left"/>
+            </w:pPr>
+            <w:r>
+              <w:t xml:space="preserve">Tingley</w:t>
+            </w:r>
+          </w:p>
+        </w:tc>
+        <w:tc>
+          <w:tcPr/>
+          <w:p>
+            <w:pPr>
+              <w:pStyle w:val="Compact"/>
+              <w:jc w:val="left"/>
+            </w:pPr>
+            <w:r>
+              <w:t xml:space="preserve">Continue to explore different approaches to the appropriate weighting of the composition data, by using different statistical approaches but possibly also by careful quality control of these data, excluding data of known poorer quality.</w:t>
+            </w:r>
+          </w:p>
+        </w:tc>
+        <w:tc>
+          <w:tcPr/>
+          <w:p>
+            <w:pPr>
+              <w:pStyle w:val="Compact"/>
+              <w:jc w:val="left"/>
+            </w:pPr>
+            <w:r>
+              <w:t xml:space="preserve">This has been continually evaluated since 2017, and the results are very sensitive to the biomass index used. We will present updated results in September 2022.</w:t>
+            </w:r>
+          </w:p>
+        </w:tc>
+      </w:tr>
+      <w:tr>
+        <w:tc>
+          <w:tcPr/>
+          <w:p>
+            <w:pPr>
+              <w:pStyle w:val="Compact"/>
+              <w:jc w:val="left"/>
+            </w:pPr>
+            <w:r>
+              <w:t xml:space="preserve">Tingley</w:t>
+            </w:r>
+          </w:p>
+        </w:tc>
+        <w:tc>
+          <w:tcPr/>
+          <w:p>
+            <w:pPr>
+              <w:pStyle w:val="Compact"/>
+              <w:jc w:val="left"/>
+            </w:pPr>
+            <w:r>
+              <w:t xml:space="preserve">At a future assessment, it is recommended to try and incorporate all of the high-quality length composition data from both the survey and the commercial fishery, at least in a sensitivity.</w:t>
+            </w:r>
+          </w:p>
+        </w:tc>
+        <w:tc>
+          <w:tcPr/>
+          <w:p>
+            <w:pPr>
+              <w:pStyle w:val="Compact"/>
+              <w:jc w:val="left"/>
+            </w:pPr>
+            <w:r>
+              <w:t xml:space="preserve">We plan to investigate this sensitivity in the summer of 2023</w:t>
+            </w:r>
+          </w:p>
+        </w:tc>
+      </w:tr>
+      <w:tr>
+        <w:tc>
+          <w:tcPr/>
+          <w:p>
+            <w:pPr>
+              <w:pStyle w:val="Compact"/>
+              <w:jc w:val="left"/>
+            </w:pPr>
+            <w:r>
+              <w:t xml:space="preserve">Tingley</w:t>
+            </w:r>
+          </w:p>
+        </w:tc>
+        <w:tc>
+          <w:tcPr/>
+          <w:p>
+            <w:pPr>
+              <w:pStyle w:val="Compact"/>
+              <w:jc w:val="left"/>
+            </w:pPr>
+            <w:r>
+              <w:t xml:space="preserve">Prior to or as part of the next assessment, explore whether the plus group should continue to start at age 25 or whether an older plus group starting age is more appropriate.</w:t>
+            </w:r>
+          </w:p>
+        </w:tc>
+        <w:tc>
+          <w:tcPr/>
+          <w:p>
+            <w:pPr>
+              <w:pStyle w:val="Compact"/>
+              <w:jc w:val="left"/>
+            </w:pPr>
+            <w:r>
+              <w:t xml:space="preserve">We have explored this in previous assessments, but will update this analysis in the summer of 2022.</w:t>
+            </w:r>
+          </w:p>
+        </w:tc>
+      </w:tr>
+      <w:tr>
+        <w:tc>
+          <w:tcPr/>
+          <w:p>
+            <w:pPr>
+              <w:pStyle w:val="Compact"/>
+            </w:pPr>
+          </w:p>
+        </w:tc>
+        <w:tc>
+          <w:tcPr/>
+          <w:p>
+            <w:pPr>
+              <w:pStyle w:val="Compact"/>
+            </w:pPr>
+          </w:p>
+        </w:tc>
+        <w:tc>
+          <w:tcPr/>
+          <w:p>
+            <w:pPr>
+              <w:pStyle w:val="Compact"/>
+              <w:jc w:val="left"/>
+            </w:pPr>
+            <w:r>
+              <w:t xml:space="preserve">This sensitivity was investigated for the present cycle (see below).</w:t>
+            </w:r>
+          </w:p>
+        </w:tc>
+      </w:tr>
+      <w:tr>
+        <w:tc>
+          <w:tcPr/>
+          <w:p>
+            <w:pPr>
+              <w:pStyle w:val="Compact"/>
+              <w:jc w:val="left"/>
+            </w:pPr>
+            <w:r>
+              <w:t xml:space="preserve">Cadigan</w:t>
+            </w:r>
+          </w:p>
+        </w:tc>
+        <w:tc>
+          <w:tcPr/>
+          <w:p>
+            <w:pPr>
+              <w:pStyle w:val="Compact"/>
+              <w:jc w:val="left"/>
+            </w:pPr>
+            <w:r>
+              <w:t xml:space="preserve">Investigate if stock weights-at-age from the survey are significantly (i.e., in the statistical sense) different than fishery weights-at-age. Also, investigate if there is significant temporal variation in both stock and fishery weights-at-age. Provide figures of how mean weight-at-age changes over time, with different panels for groups of ages (i.e., 1-5, 6-10, 10+). Consider using more efficient and less bias methods for analyzing size-at-age from length-stratified age samples (e.g., Perreault et al., 2019). Investigate spatiotemporal variation in weight as a function of length.</w:t>
+            </w:r>
+          </w:p>
+        </w:tc>
+        <w:tc>
+          <w:tcPr/>
+          <w:p>
+            <w:pPr>
+              <w:pStyle w:val="Compact"/>
+              <w:jc w:val="left"/>
+            </w:pPr>
+            <w:r>
+              <w:t xml:space="preserve">We have previously evaluated time-dependent and have compared between the survey and fishery. We will update this analysis in the spring of 2023, in particular with the different groups of ages, as well as new methods of length-stratified sampling.</w:t>
+            </w:r>
+          </w:p>
+        </w:tc>
+      </w:tr>
+      <w:tr>
+        <w:tc>
+          <w:tcPr/>
+          <w:p>
+            <w:pPr>
+              <w:pStyle w:val="Compact"/>
+            </w:pPr>
+          </w:p>
+        </w:tc>
+        <w:tc>
+          <w:tcPr/>
+          <w:p>
+            <w:pPr>
+              <w:pStyle w:val="Compact"/>
+            </w:pPr>
+          </w:p>
+        </w:tc>
+        <w:tc>
+          <w:tcPr/>
+          <w:p>
+            <w:pPr>
+              <w:pStyle w:val="Compact"/>
+              <w:jc w:val="left"/>
+            </w:pPr>
+            <w:r>
+              <w:t xml:space="preserve">This sensitivity was investigated for the present cycle (see below).</w:t>
+            </w:r>
+          </w:p>
+        </w:tc>
+      </w:tr>
+      <w:tr>
+        <w:tc>
+          <w:tcPr/>
+          <w:p>
+            <w:pPr>
+              <w:pStyle w:val="Compact"/>
+              <w:jc w:val="left"/>
+            </w:pPr>
+            <w:r>
+              <w:t xml:space="preserve">Cadigan</w:t>
+            </w:r>
+          </w:p>
+        </w:tc>
+        <w:tc>
+          <w:tcPr/>
+          <w:p>
+            <w:pPr>
+              <w:pStyle w:val="Compact"/>
+              <w:jc w:val="left"/>
+            </w:pPr>
+            <w:r>
+              <w:t xml:space="preserve">Consider new sampling programs to collect information on POP maturity.</w:t>
+            </w:r>
+          </w:p>
+        </w:tc>
+        <w:tc>
+          <w:tcPr/>
+          <w:p>
+            <w:pPr>
+              <w:pStyle w:val="Compact"/>
+              <w:jc w:val="left"/>
+            </w:pPr>
+            <w:r>
+              <w:t xml:space="preserve">TBD, dependent on funding</w:t>
+            </w:r>
+          </w:p>
+        </w:tc>
+      </w:tr>
+      <w:tr>
+        <w:tc>
+          <w:tcPr/>
+          <w:p>
+            <w:pPr>
+              <w:pStyle w:val="Compact"/>
+              <w:jc w:val="left"/>
+            </w:pPr>
+            <w:r>
+              <w:t xml:space="preserve">Cadigan</w:t>
+            </w:r>
+          </w:p>
+        </w:tc>
+        <w:tc>
+          <w:tcPr/>
+          <w:p>
+            <w:pPr>
+              <w:pStyle w:val="Compact"/>
+              <w:jc w:val="left"/>
+            </w:pPr>
+            <w:r>
+              <w:t xml:space="preserve">Investigate a bootstrap re-sampling procedure (e.g., Jourdain et al., 2020) to estimate uncertainty (i.e., covariance) in survey age compositions. This could also be considered for fishery compositions, although I recognize that it may be less straight-forward if there is data-borrowing for unsampled fishery ?strata? (i.e., gears, areas, seasons, etc.).</w:t>
+            </w:r>
+          </w:p>
+        </w:tc>
+        <w:tc>
+          <w:tcPr/>
+          <w:p>
+            <w:pPr>
+              <w:pStyle w:val="Compact"/>
+              <w:jc w:val="left"/>
+            </w:pPr>
+            <w:r>
+              <w:t xml:space="preserve">Currently being investigated by Siskey et al. results for POP will be presented in September 2022</w:t>
+            </w:r>
+          </w:p>
+        </w:tc>
+      </w:tr>
+      <w:tr>
+        <w:tc>
+          <w:tcPr/>
+          <w:p>
+            <w:pPr>
+              <w:pStyle w:val="Compact"/>
+              <w:jc w:val="left"/>
+            </w:pPr>
+            <w:r>
+              <w:t xml:space="preserve">Hyun</w:t>
+            </w:r>
+          </w:p>
+        </w:tc>
+        <w:tc>
+          <w:tcPr/>
+          <w:p>
+            <w:pPr>
+              <w:pStyle w:val="Compact"/>
+              <w:jc w:val="left"/>
+            </w:pPr>
+            <w:r>
+              <w:t xml:space="preserve">If the survey for the POP stock assessment continues to rely on a bottom trawl survey, they should consider increasing the current trawlable area.</w:t>
+            </w:r>
+          </w:p>
+        </w:tc>
+        <w:tc>
+          <w:tcPr/>
+          <w:p>
+            <w:pPr>
+              <w:pStyle w:val="Compact"/>
+              <w:jc w:val="left"/>
+            </w:pPr>
+            <w:r>
+              <w:t xml:space="preserve">The current method for selecting trawl sites will continue to expand our understanding of trawlable and untrawlable grid cells</w:t>
+            </w:r>
+          </w:p>
+        </w:tc>
+      </w:tr>
+      <w:tr>
+        <w:tc>
+          <w:tcPr/>
+          <w:p>
+            <w:pPr>
+              <w:pStyle w:val="Compact"/>
+              <w:jc w:val="left"/>
+            </w:pPr>
+            <w:r>
+              <w:t xml:space="preserve">Hyun</w:t>
+            </w:r>
+          </w:p>
+        </w:tc>
+        <w:tc>
+          <w:tcPr/>
+          <w:p>
+            <w:pPr>
+              <w:pStyle w:val="Compact"/>
+              <w:jc w:val="left"/>
+            </w:pPr>
+            <w:r>
+              <w:t xml:space="preserve">They should revise the calculation of the CV of annual bottom trawl survey indices (annual relative population sizes) because they failed to consider the covariances of survey indices from neighboring strata when calculating the variance of the annual survey index.</w:t>
+            </w:r>
+          </w:p>
+        </w:tc>
+        <w:tc>
+          <w:tcPr/>
+          <w:p>
+            <w:pPr>
+              <w:pStyle w:val="Compact"/>
+              <w:jc w:val="left"/>
+            </w:pPr>
+            <w:r>
+              <w:t xml:space="preserve">We will discuss the potential for this calculation with GAP in the spring of 2022.</w:t>
+            </w:r>
+          </w:p>
+        </w:tc>
+      </w:tr>
+    </w:tbl>
+    <w:p/>
+    <w:p>
+      <w:pPr>
+        <w:pStyle w:val="TableCaption"/>
+      </w:pPr>
+      <w:bookmarkStart w:id="93" w:name="tab:cietor2"/>
+      <w:bookmarkEnd w:id="93"/>
+      <w:r>
+        <w:t xml:space="preserve">Table 10.4. TOR2: Evaluate the stock assessment model for GOA Pacific ocean perch in general and comment on appropriateness of parameter estimates to assess stock status determinations.</w:t>
+      </w:r>
+    </w:p>
+    <w:tbl>
+      <w:tblPr>
+        <w:tblStyle w:val="Table"/>
+        <w:tblW w:type="auto" w:w="0"/>
+        <w:tblLook w:firstRow="1" w:lastRow="0" w:firstColumn="0" w:lastColumn="0" w:noHBand="0" w:noVBand="0" w:val="0020"/>
+        <w:tblCaption w:val="Table 10.4. TOR2: Evaluate the stock assessment model for GOA Pacific ocean perch in general and comment on appropriateness of parameter estimates to assess stock status determinations."/>
+      </w:tblPr>
+      <w:tblGrid>
+        <w:gridCol w:w="2640"/>
+        <w:gridCol w:w="2640"/>
+        <w:gridCol w:w="2640"/>
+      </w:tblGrid>
+      <w:tr>
+        <w:trPr>
+          <w:tblHeader w:val="true"/>
+        </w:trPr>
+        <w:tc>
+          <w:tcPr/>
+          <w:p>
+            <w:pPr>
+              <w:pStyle w:val="Compact"/>
+              <w:jc w:val="left"/>
+            </w:pPr>
+            <w:r>
+              <w:t xml:space="preserve">Reviewer</w:t>
+            </w:r>
+          </w:p>
+        </w:tc>
+        <w:tc>
+          <w:tcPr/>
+          <w:p>
+            <w:pPr>
+              <w:pStyle w:val="Compact"/>
+              <w:jc w:val="left"/>
+            </w:pPr>
+            <w:r>
+              <w:t xml:space="preserve">Recommendation</w:t>
+            </w:r>
+          </w:p>
+        </w:tc>
+        <w:tc>
+          <w:tcPr/>
+          <w:p>
+            <w:pPr>
+              <w:pStyle w:val="Compact"/>
+              <w:jc w:val="left"/>
+            </w:pPr>
+            <w:r>
+              <w:t xml:space="preserve">Response</w:t>
+            </w:r>
+          </w:p>
+        </w:tc>
+      </w:tr>
+      <w:tr>
+        <w:tc>
+          <w:tcPr/>
+          <w:p>
+            <w:pPr>
+              <w:pStyle w:val="Compact"/>
+              <w:jc w:val="left"/>
+            </w:pPr>
+            <w:r>
+              <w:t xml:space="preserve">Tingley</w:t>
+            </w:r>
+          </w:p>
+        </w:tc>
+        <w:tc>
+          <w:tcPr/>
+          <w:p>
+            <w:pPr>
+              <w:pStyle w:val="Compact"/>
+              <w:jc w:val="left"/>
+            </w:pPr>
+            <w:r>
+              <w:t xml:space="preserve">Exploration of additional information to better define the realistic range of M for Pacific ocean perch is recommended. This should consider data available for Pacific ocean perch and for other long-lived rockfish species.</w:t>
+            </w:r>
+          </w:p>
+        </w:tc>
+        <w:tc>
+          <w:tcPr/>
+          <w:p>
+            <w:pPr>
+              <w:pStyle w:val="Compact"/>
+              <w:jc w:val="left"/>
+            </w:pPr>
+            <w:r>
+              <w:t xml:space="preserve">In the 2020 assessment we used Hamel (2015) as the prior for M. We will be performing sensitivities to M in the summer of 2022, as per the SSC request.</w:t>
+            </w:r>
+          </w:p>
+        </w:tc>
+      </w:tr>
+      <w:tr>
+        <w:tc>
+          <w:tcPr/>
+          <w:p>
+            <w:pPr>
+              <w:pStyle w:val="Compact"/>
+            </w:pPr>
+          </w:p>
+        </w:tc>
+        <w:tc>
+          <w:tcPr/>
+          <w:p>
+            <w:pPr>
+              <w:pStyle w:val="Compact"/>
+            </w:pPr>
+          </w:p>
+        </w:tc>
+        <w:tc>
+          <w:tcPr/>
+          <w:p>
+            <w:pPr>
+              <w:pStyle w:val="Compact"/>
+              <w:jc w:val="left"/>
+            </w:pPr>
+            <w:r>
+              <w:t xml:space="preserve">This sensitivity was investigated for the present cycle (see below).</w:t>
+            </w:r>
+          </w:p>
+        </w:tc>
+      </w:tr>
+      <w:tr>
+        <w:tc>
+          <w:tcPr/>
+          <w:p>
+            <w:pPr>
+              <w:pStyle w:val="Compact"/>
+              <w:jc w:val="left"/>
+            </w:pPr>
+            <w:r>
+              <w:t xml:space="preserve">Cadigan</w:t>
+            </w:r>
+          </w:p>
+        </w:tc>
+        <w:tc>
+          <w:tcPr/>
+          <w:p>
+            <w:pPr>
+              <w:pStyle w:val="Compact"/>
+              <w:jc w:val="left"/>
+            </w:pPr>
+            <w:r>
+              <w:t xml:space="preserve">Investigate a sensitivity model run with an initial age-structure derived using the assumed M and a few years of F like that estimated for 1961. For example, initial cumulative Z = a</w:t>
+            </w:r>
+            <w:r>
+              <w:rPr>
+                <w:iCs/>
+                <w:i/>
+              </w:rPr>
+              <w:t xml:space="preserve">M + min(a,3)</w:t>
+            </w:r>
+            <w:r>
+              <w:t xml:space="preserve">Finit will be appropriate if the stock experienced Finit fishing mortality for three years prior to the start of the assessment model.</w:t>
+            </w:r>
+          </w:p>
+        </w:tc>
+        <w:tc>
+          <w:tcPr/>
+          <w:p>
+            <w:pPr>
+              <w:pStyle w:val="Compact"/>
+              <w:jc w:val="left"/>
+            </w:pPr>
+            <w:r>
+              <w:t xml:space="preserve">Within the internal review team we investigated alternative methods to estimate initial age-structure. We will revisit this with this recommendation in the spring of 2023.</w:t>
+            </w:r>
+          </w:p>
+        </w:tc>
+      </w:tr>
+      <w:tr>
+        <w:tc>
+          <w:tcPr/>
+          <w:p>
+            <w:pPr>
+              <w:pStyle w:val="Compact"/>
+              <w:jc w:val="left"/>
+            </w:pPr>
+            <w:r>
+              <w:t xml:space="preserve">Cadigan</w:t>
+            </w:r>
+          </w:p>
+        </w:tc>
+        <w:tc>
+          <w:tcPr/>
+          <w:p>
+            <w:pPr>
+              <w:pStyle w:val="Compact"/>
+              <w:jc w:val="left"/>
+            </w:pPr>
+            <w:r>
+              <w:t xml:space="preserve">Consider including a stock-recruit model with autocorrelated errors to improve the fit of the POP assessment model. Investigate possible drivers of patterns in recruitment deviations.</w:t>
+            </w:r>
+          </w:p>
+        </w:tc>
+        <w:tc>
+          <w:tcPr/>
+          <w:p>
+            <w:pPr>
+              <w:pStyle w:val="Compact"/>
+              <w:jc w:val="left"/>
+            </w:pPr>
+            <w:r>
+              <w:t xml:space="preserve">We have been investigating time-dependent mean recruitment, and will revisit this analysis with this suggestion in the summer of 2022.</w:t>
+            </w:r>
+          </w:p>
+        </w:tc>
+      </w:tr>
+      <w:tr>
+        <w:tc>
+          <w:tcPr/>
+          <w:p>
+            <w:pPr>
+              <w:pStyle w:val="Compact"/>
+              <w:jc w:val="left"/>
+            </w:pPr>
+            <w:r>
+              <w:t xml:space="preserve">Cadigan</w:t>
+            </w:r>
+          </w:p>
+        </w:tc>
+        <w:tc>
+          <w:tcPr/>
+          <w:p>
+            <w:pPr>
+              <w:pStyle w:val="Compact"/>
+              <w:jc w:val="left"/>
+            </w:pPr>
+            <w:r>
+              <w:t xml:space="preserve">Consider removing priors for F Regularity and sigma-R.</w:t>
+            </w:r>
+          </w:p>
+        </w:tc>
+        <w:tc>
+          <w:tcPr/>
+          <w:p>
+            <w:pPr>
+              <w:pStyle w:val="Compact"/>
+              <w:jc w:val="left"/>
+            </w:pPr>
+            <w:r>
+              <w:t xml:space="preserve">This sensitivity was investigated for the present cycle (see below).</w:t>
+            </w:r>
+          </w:p>
+        </w:tc>
+      </w:tr>
+      <w:tr>
+        <w:tc>
+          <w:tcPr/>
+          <w:p>
+            <w:pPr>
+              <w:pStyle w:val="Compact"/>
+              <w:jc w:val="left"/>
+            </w:pPr>
+            <w:r>
+              <w:t xml:space="preserve">Cadigan, Hyun</w:t>
+            </w:r>
+          </w:p>
+        </w:tc>
+        <w:tc>
+          <w:tcPr/>
+          <w:p>
+            <w:pPr>
+              <w:pStyle w:val="Compact"/>
+              <w:jc w:val="left"/>
+            </w:pPr>
+            <w:r>
+              <w:t xml:space="preserve">A research (i.e., exploratory) state-space stock assessment model, run in tandem with the current stock assessment model, should be developed.</w:t>
+            </w:r>
+          </w:p>
+        </w:tc>
+        <w:tc>
+          <w:tcPr/>
+          <w:p>
+            <w:pPr>
+              <w:pStyle w:val="Compact"/>
+              <w:jc w:val="left"/>
+            </w:pPr>
+            <w:r>
+              <w:t xml:space="preserve">We will begin to develop a state-space model after some of the higher priority suggestions have been addressed.</w:t>
+            </w:r>
+          </w:p>
+        </w:tc>
+      </w:tr>
+      <w:tr>
+        <w:tc>
+          <w:tcPr/>
+          <w:p>
+            <w:pPr>
+              <w:pStyle w:val="Compact"/>
+              <w:jc w:val="left"/>
+            </w:pPr>
+            <w:r>
+              <w:t xml:space="preserve">Cadigan</w:t>
+            </w:r>
+          </w:p>
+        </w:tc>
+        <w:tc>
+          <w:tcPr/>
+          <w:p>
+            <w:pPr>
+              <w:pStyle w:val="Compact"/>
+              <w:jc w:val="left"/>
+            </w:pPr>
+            <w:r>
+              <w:t xml:space="preserve">Consider including fishery length composition information in off-years when ages are not measured. However, this may not provide much additional information about recent recruitment trends because of the low selectivity of the fishery for ages less than seven.</w:t>
+            </w:r>
+          </w:p>
+        </w:tc>
+        <w:tc>
+          <w:tcPr/>
+          <w:p>
+            <w:pPr>
+              <w:pStyle w:val="Compact"/>
+              <w:jc w:val="left"/>
+            </w:pPr>
+            <w:r>
+              <w:t xml:space="preserve">We will perform this request as a sensitivity run in the summer of 2023.</w:t>
+            </w:r>
+          </w:p>
+        </w:tc>
+      </w:tr>
+      <w:tr>
+        <w:tc>
+          <w:tcPr/>
+          <w:p>
+            <w:pPr>
+              <w:pStyle w:val="Compact"/>
+              <w:jc w:val="left"/>
+            </w:pPr>
+            <w:r>
+              <w:t xml:space="preserve">Cadigan</w:t>
+            </w:r>
+          </w:p>
+        </w:tc>
+        <w:tc>
+          <w:tcPr/>
+          <w:p>
+            <w:pPr>
+              <w:pStyle w:val="Compact"/>
+              <w:jc w:val="left"/>
+            </w:pPr>
+            <w:r>
+              <w:t xml:space="preserve">Evaluate the quality of fishery and survey age compositions for tracking cohorts.</w:t>
+            </w:r>
+          </w:p>
+        </w:tc>
+        <w:tc>
+          <w:tcPr/>
+          <w:p>
+            <w:pPr>
+              <w:pStyle w:val="Compact"/>
+              <w:jc w:val="left"/>
+            </w:pPr>
+            <w:r>
+              <w:t xml:space="preserve">This is a common evaluation in our standard assessments. We feel that given the amount of funding and realistic level of sampling, that our age composition data is adequate to track cohorts.</w:t>
+            </w:r>
+          </w:p>
+        </w:tc>
+      </w:tr>
+      <w:tr>
+        <w:tc>
+          <w:tcPr/>
+          <w:p>
+            <w:pPr>
+              <w:pStyle w:val="Compact"/>
+              <w:jc w:val="left"/>
+            </w:pPr>
+            <w:r>
+              <w:t xml:space="preserve">Cadigan</w:t>
+            </w:r>
+          </w:p>
+        </w:tc>
+        <w:tc>
+          <w:tcPr/>
+          <w:p>
+            <w:pPr>
+              <w:pStyle w:val="Compact"/>
+              <w:jc w:val="left"/>
+            </w:pPr>
+            <w:r>
+              <w:t xml:space="preserve">Provide a retrospective analysis of current status evaluations. This will provide additional information on the reliability of the status evaluations.</w:t>
+            </w:r>
+          </w:p>
+        </w:tc>
+        <w:tc>
+          <w:tcPr/>
+          <w:p>
+            <w:pPr>
+              <w:pStyle w:val="Compact"/>
+              <w:jc w:val="left"/>
+            </w:pPr>
+            <w:r>
+              <w:t xml:space="preserve">We will perform this sensitivity analysis in the summer of 2023.</w:t>
+            </w:r>
+          </w:p>
+        </w:tc>
+      </w:tr>
+      <w:tr>
+        <w:tc>
+          <w:tcPr/>
+          <w:p>
+            <w:pPr>
+              <w:pStyle w:val="Compact"/>
+              <w:jc w:val="left"/>
+            </w:pPr>
+            <w:r>
+              <w:t xml:space="preserve">Cadigan</w:t>
+            </w:r>
+          </w:p>
+        </w:tc>
+        <w:tc>
+          <w:tcPr/>
+          <w:p>
+            <w:pPr>
+              <w:pStyle w:val="Compact"/>
+              <w:jc w:val="left"/>
+            </w:pPr>
+            <w:r>
+              <w:t xml:space="preserve">Provide convergence diagnostics, including the maximum absolute gradient and the results of a jitter test.</w:t>
+            </w:r>
+          </w:p>
+        </w:tc>
+        <w:tc>
+          <w:tcPr/>
+          <w:p>
+            <w:pPr>
+              <w:pStyle w:val="Compact"/>
+              <w:jc w:val="left"/>
+            </w:pPr>
+            <w:r>
+              <w:t xml:space="preserve">This is potentially a broader topic, but we can fairly easily provide these diagnostics in the 2023 SAFE document.</w:t>
+            </w:r>
+          </w:p>
+        </w:tc>
+      </w:tr>
+    </w:tbl>
+    <w:p/>
+    <w:p>
+      <w:pPr>
+        <w:pStyle w:val="TableCaption"/>
+      </w:pPr>
+      <w:bookmarkStart w:id="94" w:name="tab:cietor3"/>
+      <w:bookmarkEnd w:id="94"/>
+      <w:r>
+        <w:t xml:space="preserve">Table 10.5. TOR 3: Evaluate the strengths and weaknesses in the stock assessment model for GOA Pacific ocean perch, and recommend any improvements to the assessment model.</w:t>
+      </w:r>
+    </w:p>
+    <w:tbl>
+      <w:tblPr>
+        <w:tblStyle w:val="Table"/>
+        <w:tblW w:type="auto" w:w="0"/>
+        <w:tblLook w:firstRow="1" w:lastRow="0" w:firstColumn="0" w:lastColumn="0" w:noHBand="0" w:noVBand="0" w:val="0020"/>
+        <w:tblCaption w:val="Table 10.5. TOR 3: Evaluate the strengths and weaknesses in the stock assessment model for GOA Pacific ocean perch, and recommend any improvements to the assessment model."/>
+      </w:tblPr>
+      <w:tblGrid>
+        <w:gridCol w:w="2640"/>
+        <w:gridCol w:w="2640"/>
+        <w:gridCol w:w="2640"/>
+      </w:tblGrid>
+      <w:tr>
+        <w:trPr>
+          <w:tblHeader w:val="true"/>
+        </w:trPr>
+        <w:tc>
+          <w:tcPr/>
+          <w:p>
+            <w:pPr>
+              <w:pStyle w:val="Compact"/>
+              <w:jc w:val="left"/>
+            </w:pPr>
+            <w:r>
+              <w:t xml:space="preserve">Reviewer</w:t>
+            </w:r>
+          </w:p>
+        </w:tc>
+        <w:tc>
+          <w:tcPr/>
+          <w:p>
+            <w:pPr>
+              <w:pStyle w:val="Compact"/>
+              <w:jc w:val="left"/>
+            </w:pPr>
+            <w:r>
+              <w:t xml:space="preserve">Recommendation</w:t>
+            </w:r>
+          </w:p>
+        </w:tc>
+        <w:tc>
+          <w:tcPr/>
+          <w:p>
+            <w:pPr>
+              <w:pStyle w:val="Compact"/>
+              <w:jc w:val="left"/>
+            </w:pPr>
+            <w:r>
+              <w:t xml:space="preserve">response</w:t>
+            </w:r>
+          </w:p>
+        </w:tc>
+      </w:tr>
+      <w:tr>
+        <w:tc>
+          <w:tcPr/>
+          <w:p>
+            <w:pPr>
+              <w:pStyle w:val="Compact"/>
+              <w:jc w:val="left"/>
+            </w:pPr>
+            <w:r>
+              <w:t xml:space="preserve">Tingley</w:t>
+            </w:r>
+          </w:p>
+        </w:tc>
+        <w:tc>
+          <w:tcPr/>
+          <w:p>
+            <w:pPr>
+              <w:pStyle w:val="Compact"/>
+              <w:jc w:val="left"/>
+            </w:pPr>
+            <w:r>
+              <w:t xml:space="preserve">In the absence of better information about the likely magnitude of M, sensitivities using values of fixed M that bracket the estimated value M should be run in future stock assessments to inform on the level of risk inherent in the current assumptions about M.</w:t>
+            </w:r>
+          </w:p>
+        </w:tc>
+        <w:tc>
+          <w:tcPr/>
+          <w:p>
+            <w:pPr>
+              <w:pStyle w:val="Compact"/>
+              <w:jc w:val="left"/>
+            </w:pPr>
+            <w:r>
+              <w:t xml:space="preserve">We will perform this sensitivity analysis in the summer of 2022 and present the results of this in September 2022 Plan Team meeting.</w:t>
+            </w:r>
+          </w:p>
+        </w:tc>
+      </w:tr>
+      <w:tr>
+        <w:tc>
+          <w:tcPr/>
+          <w:p>
+            <w:pPr>
+              <w:pStyle w:val="Compact"/>
+              <w:jc w:val="left"/>
+            </w:pPr>
+            <w:r>
+              <w:t xml:space="preserve">Hyun</w:t>
+            </w:r>
+          </w:p>
+        </w:tc>
+        <w:tc>
+          <w:tcPr/>
+          <w:p>
+            <w:pPr>
+              <w:pStyle w:val="Compact"/>
+              <w:jc w:val="left"/>
+            </w:pPr>
+            <w:r>
+              <w:t xml:space="preserve">They should incorporate the annual fishery cpue?s into the assessment model framework.</w:t>
+            </w:r>
+          </w:p>
+        </w:tc>
+        <w:tc>
+          <w:tcPr/>
+          <w:p>
+            <w:pPr>
+              <w:pStyle w:val="Compact"/>
+              <w:jc w:val="left"/>
+            </w:pPr>
+            <w:r>
+              <w:t xml:space="preserve">Historically, the fishery CPUE data for POP has been highly variable and questionable, which has caused doubt as to its usefulness in the model.</w:t>
+            </w:r>
+          </w:p>
+        </w:tc>
+      </w:tr>
+      <w:tr>
+        <w:tc>
+          <w:tcPr/>
+          <w:p>
+            <w:pPr>
+              <w:pStyle w:val="Compact"/>
+              <w:jc w:val="left"/>
+            </w:pPr>
+            <w:r>
+              <w:t xml:space="preserve">Hyun</w:t>
+            </w:r>
+          </w:p>
+        </w:tc>
+        <w:tc>
+          <w:tcPr/>
+          <w:p>
+            <w:pPr>
+              <w:pStyle w:val="Compact"/>
+              <w:jc w:val="left"/>
+            </w:pPr>
+            <w:r>
+              <w:t xml:space="preserve">They should improve the model fit to the survey indices. One of the efficient ways to improve the goodness-of-fit might be to consider process errors in state variables (random effects).</w:t>
+            </w:r>
+          </w:p>
+        </w:tc>
+        <w:tc>
+          <w:tcPr/>
+          <w:p>
+            <w:pPr>
+              <w:pStyle w:val="Compact"/>
+              <w:jc w:val="left"/>
+            </w:pPr>
+            <w:r>
+              <w:t xml:space="preserve">We intend to develop a state-spaced model once more higher priority model developments are completed.</w:t>
+            </w:r>
+          </w:p>
+        </w:tc>
+      </w:tr>
+      <w:tr>
+        <w:tc>
+          <w:tcPr/>
+          <w:p>
+            <w:pPr>
+              <w:pStyle w:val="Compact"/>
+              <w:jc w:val="left"/>
+            </w:pPr>
+            <w:r>
+              <w:t xml:space="preserve">Hyun</w:t>
+            </w:r>
+          </w:p>
+        </w:tc>
+        <w:tc>
+          <w:tcPr/>
+          <w:p>
+            <w:pPr>
+              <w:pStyle w:val="Compact"/>
+              <w:jc w:val="left"/>
+            </w:pPr>
+            <w:r>
+              <w:t xml:space="preserve">The penalized likelihood form as the prior of M, q, and</w:t>
+            </w:r>
+          </w:p>
+        </w:tc>
+        <w:tc>
+          <w:tcPr/>
+          <w:p>
+            <w:pPr>
+              <w:pStyle w:val="Compact"/>
+              <w:jc w:val="left"/>
+            </w:pPr>
+            <w:r>
+              <w:t xml:space="preserve">We will investigate this in the summer of 2023</w:t>
+            </w:r>
+          </w:p>
+        </w:tc>
+      </w:tr>
+      <w:tr>
+        <w:tc>
+          <w:tcPr/>
+          <w:p>
+            <w:pPr>
+              <w:pStyle w:val="Compact"/>
+            </w:pPr>
+          </w:p>
+        </w:tc>
+        <w:tc>
+          <w:tcPr/>
+          <w:p>
+            <w:pPr>
+              <w:pStyle w:val="Compact"/>
+              <w:jc w:val="left"/>
+            </w:pPr>
+            <w:r>
+              <w:t xml:space="preserve">must be revised (beyond the typo). The revised form, which I suggest above, might improve the model performance.</w:t>
+            </w:r>
+          </w:p>
+        </w:tc>
+        <w:tc>
+          <w:tcPr/>
+          <w:p>
+            <w:pPr>
+              <w:pStyle w:val="Compact"/>
+            </w:pPr>
+          </w:p>
+        </w:tc>
+      </w:tr>
+      <w:tr>
+        <w:tc>
+          <w:tcPr/>
+          <w:p>
+            <w:pPr>
+              <w:pStyle w:val="Compact"/>
+              <w:jc w:val="left"/>
+            </w:pPr>
+            <w:r>
+              <w:t xml:space="preserve">Hyun</w:t>
+            </w:r>
+          </w:p>
+        </w:tc>
+        <w:tc>
+          <w:tcPr/>
+          <w:p>
+            <w:pPr>
+              <w:pStyle w:val="Compact"/>
+              <w:jc w:val="left"/>
+            </w:pPr>
+            <w:r>
+              <w:t xml:space="preserve">They should do formal model validation, setting true values of free parameters, generating pseudo data, feeding those simulated data into the assessment model, estimating parameters, and comparing estimates of free parameters with the corresponding true values. Such model validation would help us to judge the reliability of parameter estimates and the resultant derived quantities made by the model.</w:t>
+            </w:r>
+          </w:p>
+        </w:tc>
+        <w:tc>
+          <w:tcPr/>
+          <w:p>
+            <w:pPr>
+              <w:pStyle w:val="Compact"/>
+              <w:jc w:val="left"/>
+            </w:pPr>
+            <w:r>
+              <w:t xml:space="preserve">Similar to the model convergence and jitter test diagnostics recommended in the previous TOR, this may be a broader diagnostic to consider in AFSC assessments, however, this model validation will be investigated in the summer of 2023.</w:t>
+            </w:r>
+          </w:p>
+        </w:tc>
+      </w:tr>
+      <w:tr>
+        <w:tc>
+          <w:tcPr/>
+          <w:p>
+            <w:pPr>
+              <w:pStyle w:val="Compact"/>
+              <w:jc w:val="left"/>
+            </w:pPr>
+            <w:r>
+              <w:t xml:space="preserve">Hyun</w:t>
+            </w:r>
+          </w:p>
+        </w:tc>
+        <w:tc>
+          <w:tcPr/>
+          <w:p>
+            <w:pPr>
+              <w:pStyle w:val="Compact"/>
+              <w:jc w:val="left"/>
+            </w:pPr>
+            <w:r>
+              <w:t xml:space="preserve">For the retrospective error analysis, they should also examine estimates of annual fishing mortality.</w:t>
+            </w:r>
+          </w:p>
+        </w:tc>
+        <w:tc>
+          <w:tcPr/>
+          <w:p>
+            <w:pPr>
+              <w:pStyle w:val="Compact"/>
+              <w:jc w:val="left"/>
+            </w:pPr>
+            <w:r>
+              <w:t xml:space="preserve">We will perform this sensitivity analysis in the summer of 2023.</w:t>
+            </w:r>
+          </w:p>
+        </w:tc>
+      </w:tr>
+    </w:tbl>
+    <w:p/>
+    <w:p>
+      <w:pPr>
+        <w:pStyle w:val="TableCaption"/>
+      </w:pPr>
+      <w:bookmarkStart w:id="95" w:name="tab:cietor4"/>
+      <w:bookmarkEnd w:id="95"/>
+      <w:r>
+        <w:t xml:space="preserve">Table 10.6. Evaluate and recommend how survey data are used for biomass indices within the assessment. Specifically, advise on trawl survey indices arising from design-based methods versus model-based approaches.</w:t>
+      </w:r>
+    </w:p>
+    <w:tbl>
+      <w:tblPr>
+        <w:tblStyle w:val="Table"/>
+        <w:tblW w:type="auto" w:w="0"/>
+        <w:tblLook w:firstRow="1" w:lastRow="0" w:firstColumn="0" w:lastColumn="0" w:noHBand="0" w:noVBand="0" w:val="0020"/>
+        <w:tblCaption w:val="Table 10.6. Evaluate and recommend how survey data are used for biomass indices within the assessment. Specifically, advise on trawl survey indices arising from design-based methods versus model-based approaches."/>
+      </w:tblPr>
+      <w:tblGrid>
+        <w:gridCol w:w="2640"/>
+        <w:gridCol w:w="2640"/>
+        <w:gridCol w:w="2640"/>
+      </w:tblGrid>
+      <w:tr>
+        <w:trPr>
+          <w:tblHeader w:val="true"/>
+        </w:trPr>
+        <w:tc>
+          <w:tcPr/>
+          <w:p>
+            <w:pPr>
+              <w:pStyle w:val="Compact"/>
+              <w:jc w:val="left"/>
+            </w:pPr>
+            <w:r>
+              <w:t xml:space="preserve">Reviewer</w:t>
+            </w:r>
+          </w:p>
+        </w:tc>
+        <w:tc>
+          <w:tcPr/>
+          <w:p>
+            <w:pPr>
+              <w:pStyle w:val="Compact"/>
+              <w:jc w:val="left"/>
+            </w:pPr>
+            <w:r>
+              <w:t xml:space="preserve">Recommendation</w:t>
+            </w:r>
+          </w:p>
+        </w:tc>
+        <w:tc>
+          <w:tcPr/>
+          <w:p>
+            <w:pPr>
+              <w:pStyle w:val="Compact"/>
+              <w:jc w:val="left"/>
+            </w:pPr>
+            <w:r>
+              <w:t xml:space="preserve">Response</w:t>
+            </w:r>
+          </w:p>
+        </w:tc>
+      </w:tr>
+      <w:tr>
+        <w:tc>
+          <w:tcPr/>
+          <w:p>
+            <w:pPr>
+              <w:pStyle w:val="Compact"/>
+              <w:jc w:val="left"/>
+            </w:pPr>
+            <w:r>
+              <w:t xml:space="preserve">Tingley</w:t>
+            </w:r>
+          </w:p>
+        </w:tc>
+        <w:tc>
+          <w:tcPr/>
+          <w:p>
+            <w:pPr>
+              <w:pStyle w:val="Compact"/>
+              <w:jc w:val="left"/>
+            </w:pPr>
+            <w:r>
+              <w:t xml:space="preserve">Continue to exclude the 1984 and 1987 survey biomass estimates and survey composition data from all future assessments as these are clearly not part of the longer survey timeseries due to the use of differences in vessels, trawl gear, tow duration and survey timing.</w:t>
+            </w:r>
+          </w:p>
+        </w:tc>
+        <w:tc>
+          <w:tcPr/>
+          <w:p>
+            <w:pPr>
+              <w:pStyle w:val="Compact"/>
+              <w:jc w:val="left"/>
+            </w:pPr>
+            <w:r>
+              <w:t xml:space="preserve">We will no longer be including these surveys in the POP assessment.</w:t>
+            </w:r>
+          </w:p>
+        </w:tc>
+      </w:tr>
+      <w:tr>
+        <w:tc>
+          <w:tcPr/>
+          <w:p>
+            <w:pPr>
+              <w:pStyle w:val="Compact"/>
+              <w:jc w:val="left"/>
+            </w:pPr>
+            <w:r>
+              <w:t xml:space="preserve">Tingley, Cadigan</w:t>
+            </w:r>
+          </w:p>
+        </w:tc>
+        <w:tc>
+          <w:tcPr/>
+          <w:p>
+            <w:pPr>
+              <w:pStyle w:val="Compact"/>
+              <w:jc w:val="left"/>
+            </w:pPr>
+            <w:r>
+              <w:t xml:space="preserve">Exclude the 1990 and 1993 Gulf of Alaska Bottom Trawl Survey biomass estimates and the survey composition data from all future Pacific ocean perch (and other species) assessments (or include them only in sensitivities, possibly including them as a separate timeseries). These two years do not appear to be part of the longer survey timeseries due to different timing, tow duration and survey structure.</w:t>
+            </w:r>
+          </w:p>
+        </w:tc>
+        <w:tc>
+          <w:tcPr/>
+          <w:p>
+            <w:pPr>
+              <w:pStyle w:val="Compact"/>
+              <w:jc w:val="left"/>
+            </w:pPr>
+            <w:r>
+              <w:t xml:space="preserve">We will investigate the model sensitivity to these surveys in the summer of 2022.</w:t>
+            </w:r>
+          </w:p>
+        </w:tc>
+      </w:tr>
+      <w:tr>
+        <w:tc>
+          <w:tcPr/>
+          <w:p>
+            <w:pPr>
+              <w:pStyle w:val="Compact"/>
+              <w:jc w:val="left"/>
+            </w:pPr>
+            <w:r>
+              <w:t xml:space="preserve">Tingley</w:t>
+            </w:r>
+          </w:p>
+        </w:tc>
+        <w:tc>
+          <w:tcPr/>
+          <w:p>
+            <w:pPr>
+              <w:pStyle w:val="Compact"/>
+              <w:jc w:val="left"/>
+            </w:pPr>
+            <w:r>
+              <w:t xml:space="preserve">It is recommended that the current approach of estimating the missing eastern data from the 2001 Gulf of Alaska Bottom Trawl Survey is discontinued for all future assessments of Pacific ocean perch and that one of the proposed approaches, or an alternative approach, is used so as to reduce uncertainty in the next assessment.</w:t>
+            </w:r>
+          </w:p>
+        </w:tc>
+        <w:tc>
+          <w:tcPr/>
+          <w:p>
+            <w:pPr>
+              <w:pStyle w:val="Compact"/>
+              <w:jc w:val="left"/>
+            </w:pPr>
+            <w:r>
+              <w:t xml:space="preserve">We will investigate one of the alternatives in the summer of 2022.</w:t>
+            </w:r>
+          </w:p>
+        </w:tc>
+      </w:tr>
+      <w:tr>
+        <w:tc>
+          <w:tcPr/>
+          <w:p>
+            <w:pPr>
+              <w:pStyle w:val="Compact"/>
+              <w:jc w:val="left"/>
+            </w:pPr>
+            <w:r>
+              <w:t xml:space="preserve">Tingley</w:t>
+            </w:r>
+          </w:p>
+        </w:tc>
+        <w:tc>
+          <w:tcPr/>
+          <w:p>
+            <w:pPr>
+              <w:pStyle w:val="Compact"/>
+              <w:jc w:val="left"/>
+            </w:pPr>
+            <w:r>
+              <w:t xml:space="preserve">Continue to support the development and application of spatio-temporal models (such as VAST) for use in stock assessments. In order to make this effective, there need to be a rapid development of a suite of informative diagnostics for spatio-temporal models in a fisheries stock assessment context. Until such time as suitable diagnostics are available, it is recommended that these spatio-temporal models are only used in sensitivity model runs and not in the base case from which management advice is developed.</w:t>
+            </w:r>
+          </w:p>
+        </w:tc>
+        <w:tc>
+          <w:tcPr/>
+          <w:p>
+            <w:pPr>
+              <w:pStyle w:val="Compact"/>
+              <w:jc w:val="left"/>
+            </w:pPr>
+            <w:r>
+              <w:t xml:space="preserve">We will be working with GAP to evaluate the VAST model for POP in the spring of 2022.</w:t>
+            </w:r>
+          </w:p>
+        </w:tc>
+      </w:tr>
+      <w:tr>
+        <w:tc>
+          <w:tcPr/>
+          <w:p>
+            <w:pPr>
+              <w:pStyle w:val="Compact"/>
+              <w:jc w:val="left"/>
+            </w:pPr>
+            <w:r>
+              <w:t xml:space="preserve">Cadigan</w:t>
+            </w:r>
+          </w:p>
+        </w:tc>
+        <w:tc>
+          <w:tcPr/>
+          <w:p>
+            <w:pPr>
+              <w:pStyle w:val="Compact"/>
+              <w:jc w:val="left"/>
+            </w:pPr>
+            <w:r>
+              <w:t xml:space="preserve">It was premature to use VAST biomass indices in the POP stock assessment. There are several diagnostic analyses that need to be explored.</w:t>
+            </w:r>
+          </w:p>
+        </w:tc>
+        <w:tc>
+          <w:tcPr/>
+          <w:p>
+            <w:pPr>
+              <w:pStyle w:val="Compact"/>
+              <w:jc w:val="left"/>
+            </w:pPr>
+            <w:r>
+              <w:t xml:space="preserve">We will be working with GAP to evaluate the VAST model for POP in the spring of 2022.</w:t>
+            </w:r>
+          </w:p>
+        </w:tc>
+      </w:tr>
+      <w:tr>
+        <w:tc>
+          <w:tcPr/>
+          <w:p>
+            <w:pPr>
+              <w:pStyle w:val="Compact"/>
+              <w:jc w:val="left"/>
+            </w:pPr>
+            <w:r>
+              <w:t xml:space="preserve">Cadigan</w:t>
+            </w:r>
+          </w:p>
+        </w:tc>
+        <w:tc>
+          <w:tcPr/>
+          <w:p>
+            <w:pPr>
+              <w:pStyle w:val="Compact"/>
+              <w:jc w:val="left"/>
+            </w:pPr>
+            <w:r>
+              <w:t xml:space="preserve">Provide the stratum size-weighted averages of the VAST ordinary raw residuals.</w:t>
+            </w:r>
+          </w:p>
+        </w:tc>
+        <w:tc>
+          <w:tcPr/>
+          <w:p>
+            <w:pPr>
+              <w:pStyle w:val="Compact"/>
+              <w:jc w:val="left"/>
+            </w:pPr>
+            <w:r>
+              <w:t xml:space="preserve">We will be working with GAP to evaluate the VAST model for POP in the spring of 2022.</w:t>
+            </w:r>
+          </w:p>
+        </w:tc>
+      </w:tr>
+      <w:tr>
+        <w:tc>
+          <w:tcPr/>
+          <w:p>
+            <w:pPr>
+              <w:pStyle w:val="Compact"/>
+              <w:jc w:val="left"/>
+            </w:pPr>
+            <w:r>
+              <w:t xml:space="preserve">Cadigan</w:t>
+            </w:r>
+          </w:p>
+        </w:tc>
+        <w:tc>
+          <w:tcPr/>
+          <w:p>
+            <w:pPr>
+              <w:pStyle w:val="Compact"/>
+              <w:jc w:val="left"/>
+            </w:pPr>
+            <w:r>
+              <w:t xml:space="preserve">Provide trawlable biomass values aggregated over survey strata. This should include time-series of maps indicating strata, where each stratum is colored to indicate the area-expanded VAST biomass. Also useful are time-series plots of VAST biomass aggregated over sets of strata for standard depth ranges shown in Table 2. It will also be informative if this could be further divided into trawlable and untrawlable grounds.</w:t>
+            </w:r>
+          </w:p>
+        </w:tc>
+        <w:tc>
+          <w:tcPr/>
+          <w:p>
+            <w:pPr>
+              <w:pStyle w:val="Compact"/>
+              <w:jc w:val="left"/>
+            </w:pPr>
+            <w:r>
+              <w:t xml:space="preserve">We will be working with GAP to evaluate the VAST model for POP in the spring of 2022.</w:t>
+            </w:r>
+          </w:p>
+        </w:tc>
+      </w:tr>
+      <w:tr>
+        <w:tc>
+          <w:tcPr/>
+          <w:p>
+            <w:pPr>
+              <w:pStyle w:val="Compact"/>
+              <w:jc w:val="left"/>
+            </w:pPr>
+            <w:r>
+              <w:t xml:space="preserve">Cadigan</w:t>
+            </w:r>
+          </w:p>
+        </w:tc>
+        <w:tc>
+          <w:tcPr/>
+          <w:p>
+            <w:pPr>
+              <w:pStyle w:val="Compact"/>
+              <w:jc w:val="left"/>
+            </w:pPr>
+            <w:r>
+              <w:t xml:space="preserve">Account for potential vessel and tow time effects in a VAST model. Examine the statistical significance of vessel and tow duration effects. Consider including vessel as a random effect.</w:t>
+            </w:r>
+          </w:p>
+        </w:tc>
+        <w:tc>
+          <w:tcPr/>
+          <w:p>
+            <w:pPr>
+              <w:pStyle w:val="Compact"/>
+              <w:jc w:val="left"/>
+            </w:pPr>
+            <w:r>
+              <w:t xml:space="preserve">We will be working with GAP to evaluate the VAST model for POP in the spring of 2022.</w:t>
+            </w:r>
+          </w:p>
+        </w:tc>
+      </w:tr>
+      <w:tr>
+        <w:tc>
+          <w:tcPr/>
+          <w:p>
+            <w:pPr>
+              <w:pStyle w:val="Compact"/>
+              <w:jc w:val="left"/>
+            </w:pPr>
+            <w:r>
+              <w:t xml:space="preserve">Cadigan</w:t>
+            </w:r>
+          </w:p>
+        </w:tc>
+        <w:tc>
+          <w:tcPr/>
+          <w:p>
+            <w:pPr>
+              <w:pStyle w:val="Compact"/>
+              <w:jc w:val="left"/>
+            </w:pPr>
+            <w:r>
+              <w:t xml:space="preserve">Consider including the 1984 and 1987 survey catches in the VAST model, to extend the survey biomass indices back to those years. This VAST model should include those effects that were different or less standardized in the 1984 and 1987 surveys. Consider the potential confounding of year effects with other effects.</w:t>
+            </w:r>
+          </w:p>
+        </w:tc>
+        <w:tc>
+          <w:tcPr/>
+          <w:p>
+            <w:pPr>
+              <w:pStyle w:val="Compact"/>
+              <w:jc w:val="left"/>
+            </w:pPr>
+            <w:r>
+              <w:t xml:space="preserve">We will be working with GAP to evaluate the VAST model for POP in the spring of 2022.</w:t>
+            </w:r>
+          </w:p>
+        </w:tc>
+      </w:tr>
+      <w:tr>
+        <w:tc>
+          <w:tcPr/>
+          <w:p>
+            <w:pPr>
+              <w:pStyle w:val="Compact"/>
+              <w:jc w:val="left"/>
+            </w:pPr>
+            <w:r>
+              <w:t xml:space="preserve">Cadigan</w:t>
+            </w:r>
+          </w:p>
+        </w:tc>
+        <w:tc>
+          <w:tcPr/>
+          <w:p>
+            <w:pPr>
+              <w:pStyle w:val="Compact"/>
+              <w:jc w:val="left"/>
+            </w:pPr>
+            <w:r>
+              <w:t xml:space="preserve">Investigate methods to produce length and size compositions that are weighted by VAST spatial density estimates.</w:t>
+            </w:r>
+          </w:p>
+        </w:tc>
+        <w:tc>
+          <w:tcPr/>
+          <w:p>
+            <w:pPr>
+              <w:pStyle w:val="Compact"/>
+              <w:jc w:val="left"/>
+            </w:pPr>
+            <w:r>
+              <w:t xml:space="preserve">We will be working with GAP to evaluate the VAST model for POP in the spring of 2022.</w:t>
+            </w:r>
+          </w:p>
+        </w:tc>
+      </w:tr>
+    </w:tbl>
+    <w:p/>
+    <w:p>
+      <w:pPr>
+        <w:pStyle w:val="TableCaption"/>
+      </w:pPr>
+      <w:bookmarkStart w:id="96" w:name="tab:cietor5"/>
+      <w:bookmarkEnd w:id="96"/>
+      <w:r>
+        <w:t xml:space="preserve">Table 10.7. Evaluate abundance estimates from summer acoustic-trawl data, and recommend how it may be used within the assessment.</w:t>
+      </w:r>
+    </w:p>
+    <w:tbl>
+      <w:tblPr>
+        <w:tblStyle w:val="Table"/>
+        <w:tblW w:type="auto" w:w="0"/>
+        <w:tblLook w:firstRow="1" w:lastRow="0" w:firstColumn="0" w:lastColumn="0" w:noHBand="0" w:noVBand="0" w:val="0020"/>
+        <w:tblCaption w:val="Table 10.7. Evaluate abundance estimates from summer acoustic-trawl data, and recommend how it may be used within the assessment."/>
+      </w:tblPr>
+      <w:tblGrid>
+        <w:gridCol w:w="2640"/>
+        <w:gridCol w:w="2640"/>
+        <w:gridCol w:w="2640"/>
+      </w:tblGrid>
+      <w:tr>
+        <w:trPr>
+          <w:tblHeader w:val="true"/>
+        </w:trPr>
+        <w:tc>
+          <w:tcPr/>
+          <w:p>
+            <w:pPr>
+              <w:pStyle w:val="Compact"/>
+              <w:jc w:val="left"/>
+            </w:pPr>
+            <w:r>
+              <w:t xml:space="preserve">Reviewer</w:t>
+            </w:r>
+          </w:p>
+        </w:tc>
+        <w:tc>
+          <w:tcPr/>
+          <w:p>
+            <w:pPr>
+              <w:pStyle w:val="Compact"/>
+              <w:jc w:val="left"/>
+            </w:pPr>
+            <w:r>
+              <w:t xml:space="preserve">Recommendation</w:t>
+            </w:r>
+          </w:p>
+        </w:tc>
+        <w:tc>
+          <w:tcPr/>
+          <w:p>
+            <w:pPr>
+              <w:pStyle w:val="Compact"/>
+              <w:jc w:val="left"/>
+            </w:pPr>
+            <w:r>
+              <w:t xml:space="preserve">response</w:t>
+            </w:r>
+          </w:p>
+        </w:tc>
+      </w:tr>
+      <w:tr>
+        <w:tc>
+          <w:tcPr/>
+          <w:p>
+            <w:pPr>
+              <w:pStyle w:val="Compact"/>
+              <w:jc w:val="left"/>
+            </w:pPr>
+            <w:r>
+              <w:t xml:space="preserve">Tingley</w:t>
+            </w:r>
+          </w:p>
+        </w:tc>
+        <w:tc>
+          <w:tcPr/>
+          <w:p>
+            <w:pPr>
+              <w:pStyle w:val="Compact"/>
+              <w:jc w:val="left"/>
+            </w:pPr>
+            <w:r>
+              <w:t xml:space="preserve">It is recommended that attempts to develop an acoustic abundance index for Pacific ocean perch from the MACE Acoustic Survey data for use in assessments should be discontinued until the evidence base supports a substantially increased likelihood that the processed acoustic backscatter represents a reliable abundance index for Pacific ocean perch.</w:t>
+            </w:r>
+          </w:p>
+        </w:tc>
+        <w:tc>
+          <w:tcPr/>
+          <w:p>
+            <w:pPr>
+              <w:pStyle w:val="Compact"/>
+              <w:jc w:val="left"/>
+            </w:pPr>
+            <w:r>
+              <w:t xml:space="preserve">We will be continuing to work with MACE in 2022 and 2023 to investigate the utility of this survey in the POP assessment.</w:t>
+            </w:r>
+          </w:p>
+        </w:tc>
+      </w:tr>
+      <w:tr>
+        <w:tc>
+          <w:tcPr/>
+          <w:p>
+            <w:pPr>
+              <w:pStyle w:val="Compact"/>
+              <w:jc w:val="left"/>
+            </w:pPr>
+            <w:r>
+              <w:t xml:space="preserve">Tingley</w:t>
+            </w:r>
+          </w:p>
+        </w:tc>
+        <w:tc>
+          <w:tcPr/>
+          <w:p>
+            <w:pPr>
+              <w:pStyle w:val="Compact"/>
+              <w:jc w:val="left"/>
+            </w:pPr>
+            <w:r>
+              <w:t xml:space="preserve">It is, however, also recommended that the existing MACE acoustic and trawl data are further explored in detail to ascertain whether the backscatter data can be reliably and robustly be decomposed into Pacific ocean perch and other species or not.</w:t>
+            </w:r>
+          </w:p>
+        </w:tc>
+        <w:tc>
+          <w:tcPr/>
+          <w:p>
+            <w:pPr>
+              <w:pStyle w:val="Compact"/>
+              <w:jc w:val="left"/>
+            </w:pPr>
+            <w:r>
+              <w:t xml:space="preserve">We will be continuing to work with MACE in 2022 and 2023 to investigate the utility of this survey in the POP assessment.</w:t>
+            </w:r>
+          </w:p>
+        </w:tc>
+      </w:tr>
+      <w:tr>
+        <w:tc>
+          <w:tcPr/>
+          <w:p>
+            <w:pPr>
+              <w:pStyle w:val="Compact"/>
+              <w:jc w:val="left"/>
+            </w:pPr>
+            <w:r>
+              <w:t xml:space="preserve">Cadigan</w:t>
+            </w:r>
+          </w:p>
+        </w:tc>
+        <w:tc>
+          <w:tcPr/>
+          <w:p>
+            <w:pPr>
+              <w:pStyle w:val="Compact"/>
+              <w:jc w:val="left"/>
+            </w:pPr>
+            <w:r>
+              <w:t xml:space="preserve">More years of acoustic survey data are needed before deciding how it could be included in the POP assessment. However, having an additional fishery-independent abundance index, and in particular an acoustic survey of the off-bottom (i.e., 0.5m) water column, can be quite valuable for detecting changes in availability of POP to the bottom-trawl survey.</w:t>
+            </w:r>
+          </w:p>
+        </w:tc>
+        <w:tc>
+          <w:tcPr/>
+          <w:p>
+            <w:pPr>
+              <w:pStyle w:val="Compact"/>
+              <w:jc w:val="left"/>
+            </w:pPr>
+            <w:r>
+              <w:t xml:space="preserve">We will be continuing to work with MACE in 2022 and 2023 to investigate the utility of this survey in the POP assessment.</w:t>
+            </w:r>
+          </w:p>
+        </w:tc>
+      </w:tr>
+      <w:tr>
+        <w:tc>
+          <w:tcPr/>
+          <w:p>
+            <w:pPr>
+              <w:pStyle w:val="Compact"/>
+              <w:jc w:val="left"/>
+            </w:pPr>
+            <w:r>
+              <w:t xml:space="preserve">Cadigan</w:t>
+            </w:r>
+          </w:p>
+        </w:tc>
+        <w:tc>
+          <w:tcPr/>
+          <w:p>
+            <w:pPr>
+              <w:pStyle w:val="Compact"/>
+              <w:jc w:val="left"/>
+            </w:pPr>
+            <w:r>
+              <w:t xml:space="preserve">Continue and improve research on the sources of uncertainty and possibly bias listed above. This should include quantification and incorporation of these sources of uncertainty into acoustic biomass and age/size compositions.</w:t>
+            </w:r>
+          </w:p>
+        </w:tc>
+        <w:tc>
+          <w:tcPr/>
+          <w:p>
+            <w:pPr>
+              <w:pStyle w:val="Compact"/>
+              <w:jc w:val="left"/>
+            </w:pPr>
+            <w:r>
+              <w:t xml:space="preserve">We will be continuing to work with MACE in 2022 and 2023 to investigate the utility of this survey in the POP assessment.</w:t>
+            </w:r>
+          </w:p>
+        </w:tc>
+      </w:tr>
+    </w:tbl>
     <w:p>
       <w:r>
         <w:br w:type="page"/>
       </w:r>
     </w:p>
-    <w:bookmarkStart w:id="92" w:name="X83888d10ecab94d048f5d8c58256039789d5a97"/>
+    <w:bookmarkStart w:id="97" w:name="X83888d10ecab94d048f5d8c58256039789d5a97"/>
     <w:p>
       <w:pPr>
         <w:pStyle w:val="Heading2"/>
@@ -19166,8 +21074,8 @@
         <w:t xml:space="preserve">Responses to Selected CIE Comments from Spring 2021</w:t>
       </w:r>
     </w:p>
-    <w:bookmarkEnd w:id="92"/>
-    <w:bookmarkStart w:id="97" w:name="alternative-catch-histories"/>
+    <w:bookmarkEnd w:id="97"/>
+    <w:bookmarkStart w:id="102" w:name="alternative-catch-histories"/>
     <w:p>
       <w:pPr>
         <w:pStyle w:val="Heading2"/>
@@ -19231,7 +21139,13 @@
         <w:pStyle w:val="BodyText"/>
       </w:pPr>
       <w:r>
-        <w:t xml:space="preserve">To address this comment, we leveraged the fact that the base model already separates the data weights assigned to the early (pre-1977) and late (1977-2021) catch time series. In the base model, these series are weighted identically. We explored alternative weights for the early time series of 20%, 50%, and 150% of the value used in the base model, effectively investigating the impacts of reducing or increasing the certainty of this data source. The terminal spawning and total biomass estimates from these models ranged by less than 10%. As expected, the early series and uncertainty thereof affects the model’s estimate of initial and unfished biomass, with less certain (down-weighted) trajectories resulting in slightly higher estimates of these values.</w:t>
+        <w:t xml:space="preserve">To address this comment, we leveraged the fact that the base model already separates the data weights assigned to the early (pre-1977) and late (1977-2021) catch time series. In the base model, these series are weighted identically. We explored alternative weights for the early time series of 20%, 50%, and 150% of the value used in the base model, effectively investigating the impacts of reducing or increasing the certainty of this data source. The terminal spawning and total biomass estimates from these models ranged by less than 10%. As expected, the early series and uncertainty thereof affects the model’s estimate of initial and unfished biomass, with less certain (down-weighted) trajectories resulting in slightly higher estimates of these values (Figure 10.</w:t>
+      </w:r>
+      <w:r>
+        <w:t xml:space="preserve">2</w:t>
+      </w:r>
+      <w:r>
+        <w:t xml:space="preserve">).</w:t>
       </w:r>
     </w:p>
     <w:p>
@@ -19277,18 +21191,18 @@
           <wp:inline>
             <wp:extent cx="5943600" cy="5943600"/>
             <wp:effectExtent b="0" l="0" r="0" t="0"/>
-            <wp:docPr descr="Figure 10.2. Comparison of biomass trajectories between the base model and three sensitivity runs where the early catch time series was weighted at 20, 50 or 150 percent of the weight used in the base model." title="" id="94" name="Picture"/>
+            <wp:docPr descr="Figure 10.2. Comparison of biomass trajectories between the base model and three sensitivity runs where the early catch time series was weighted at 20, 50 or 150 percent of the weight used in the base model." title="" id="99" name="Picture"/>
             <a:graphic>
               <a:graphicData uri="http://schemas.openxmlformats.org/drawingml/2006/picture">
                 <pic:pic>
                   <pic:nvPicPr>
-                    <pic:cNvPr descr="../../../2021_cie/EarlyCatch_weight=0.2/figs/2023-08-15-biomass_compare.png" id="95" name="Picture"/>
+                    <pic:cNvPr descr="../../../2021_cie/EarlyCatch_weight=0.2/figs/2023-08-15-biomass_compare.png" id="100" name="Picture"/>
                     <pic:cNvPicPr>
                       <a:picLocks noChangeArrowheads="1" noChangeAspect="1"/>
                     </pic:cNvPicPr>
                   </pic:nvPicPr>
                   <pic:blipFill>
-                    <a:blip r:embed="rId93"/>
+                    <a:blip r:embed="rId98"/>
                     <a:stretch>
                       <a:fillRect/>
                     </a:stretch>
@@ -19319,14 +21233,14 @@
       <w:pPr>
         <w:pStyle w:val="ImageCaption"/>
       </w:pPr>
-      <w:bookmarkStart w:id="96" w:name="fig:unnamed-chunk-29"/>
-      <w:bookmarkEnd w:id="96"/>
+      <w:bookmarkStart w:id="101" w:name="fig:biomassearlycatch"/>
+      <w:bookmarkEnd w:id="101"/>
       <w:r>
         <w:t xml:space="preserve">Figure 10.2. Comparison of biomass trajectories between the base model and three sensitivity runs where the early catch time series was weighted at 20, 50 or 150 percent of the weight used in the base model.</w:t>
       </w:r>
     </w:p>
-    <w:bookmarkEnd w:id="97"/>
-    <w:bookmarkStart w:id="98" w:name="plus-group"/>
+    <w:bookmarkEnd w:id="102"/>
+    <w:bookmarkStart w:id="103" w:name="plus-group"/>
     <w:p>
       <w:pPr>
         <w:pStyle w:val="Heading2"/>
@@ -19375,8 +21289,8 @@
         <w:t xml:space="preserve">This sensitivity has been explored in previous assessments, and was revisited in a run of the Stock Synthesis version of this model (described below) where the plus group was started at age 29. Model impacts were trivial.</w:t>
       </w:r>
     </w:p>
-    <w:bookmarkEnd w:id="98"/>
-    <w:bookmarkStart w:id="112" w:name="X2d5a020b1fc04e79245dd6dc6cf42f0fe780db0"/>
+    <w:bookmarkEnd w:id="103"/>
+    <w:bookmarkStart w:id="120" w:name="X2d5a020b1fc04e79245dd6dc6cf42f0fe780db0"/>
     <w:p>
       <w:pPr>
         <w:pStyle w:val="Heading2"/>
@@ -19464,7 +21378,7 @@
         <w:t xml:space="preserve">3</w:t>
       </w:r>
       <w:r>
-        <w:t xml:space="preserve">), which impacts the amount of data available to inform the construction of a separate size-at-age key for the fishery.</w:t>
+        <w:t xml:space="preserve">), which impacts the amount of data available to inform the construction of a separate size-at-age key for the fishery .</w:t>
       </w:r>
     </w:p>
     <w:p>
@@ -19472,7 +21386,13 @@
         <w:pStyle w:val="BodyText"/>
       </w:pPr>
       <w:r>
-        <w:t xml:space="preserve">To address this comment, we undertook two investigations. First, we ran a model using the original survey-based weight at age vector, but included a new size-at-age matrix for the fishery data only from 1980 onwards. This matrix was defined using the fishery data only, and is more certain as it includes more data from the entire age spectrum. This means that fish of all ages, but particularly adults, are more likely to be assigned a length of below 42 cm than the survey-derived matrix would suggest.</w:t>
+        <w:t xml:space="preserve">To address this comment, we undertook two investigations. First, we ran a model using the original survey-based weight at age vector, but included a new size-at-age matrix for the fishery data only from 1980 onwards. This matrix was defined using the fishery data only, and is more certain as it includes more data from the entire age spectrum (Figure 10.</w:t>
+      </w:r>
+      <w:r>
+        <w:t xml:space="preserve">4</w:t>
+      </w:r>
+      <w:r>
+        <w:t xml:space="preserve">). This means that fish of all ages, but particularly adults, are more likely to be assigned a length of below 42 cm than the survey-derived matrix would suggest.</w:t>
       </w:r>
     </w:p>
     <w:p>
@@ -19480,7 +21400,13 @@
         <w:pStyle w:val="BodyText"/>
       </w:pPr>
       <w:r>
-        <w:t xml:space="preserve">The weight-at-age relationship developed using fishery data alone suggests adult fish (ages 20+) to be at a smaller weight in the fishery than in the survey (averaging 742 grams in the fishery vs 891 grams in the survey). This would be consistent with discrepancies in selectivity, targeted harvesting, or un-modeled aspects of fisher behavior,</w:t>
+        <w:t xml:space="preserve">The weight-at-age relationship developed using fishery data alone suggests adult fish (ages 20+) to be at a smaller weight in the fishery than in the survey (averaging 742 grams in the fishery vs 891 grams in the survey, Figure 10.</w:t>
+      </w:r>
+      <w:r>
+        <w:t xml:space="preserve">5</w:t>
+      </w:r>
+      <w:r>
+        <w:t xml:space="preserve">). This would be consistent with discrepancies in selectivity, targeted harvesting, or un-modeled aspects of fisher behavior,</w:t>
       </w:r>
       <w:r>
         <w:t xml:space="preserve"> </w:t>
@@ -19504,7 +21430,13 @@
         <w:pStyle w:val="BodyText"/>
       </w:pPr>
       <w:r>
-        <w:t xml:space="preserve">Use of this matrix results in slightly lower biomass trajectories, consistent with the notion that the fishery-derived size-at-age matrix assumes a lower probability of larger lengths-at-age.</w:t>
+        <w:t xml:space="preserve">Use of this matrix results in slightly lower biomass trajectories (blue line, Figure 10.</w:t>
+      </w:r>
+      <w:r>
+        <w:t xml:space="preserve">6</w:t>
+      </w:r>
+      <w:r>
+        <w:t xml:space="preserve">), consistent with the notion that the fishery-derived size-at-age matrix assumes a lower probability of larger lengths-at-age.</w:t>
       </w:r>
     </w:p>
     <w:p>
@@ -19528,10 +21460,16 @@
         <w:t xml:space="preserve">-at-age vector (shown in pink in Figure 10.</w:t>
       </w:r>
       <w:r>
-        <w:t xml:space="preserve">4</w:t>
-      </w:r>
-      <w:r>
-        <w:t xml:space="preserve">)). For this sensitivity, the weight-at-age vector was simply replaced with the new values. The biomass trajectory, particularly for spawning biomass, was nearly identical to the base case, much moreso than the sensitivity using the separate size-at-age matrices.</w:t>
+        <w:t xml:space="preserve">5</w:t>
+      </w:r>
+      <w:r>
+        <w:t xml:space="preserve">)). For this sensitivity, the weight-at-age vector was simply replaced with the new values. The biomass trajectory, particularly for spawning biomass, was nearly identical to the base case, much moreso than the sensitivity using the separate size-at-age matrices (green line, Figure 10.</w:t>
+      </w:r>
+      <w:r>
+        <w:t xml:space="preserve">6</w:t>
+      </w:r>
+      <w:r>
+        <w:t xml:space="preserve">).</w:t>
       </w:r>
     </w:p>
     <w:p>
@@ -19551,18 +21489,18 @@
           <wp:inline>
             <wp:extent cx="5943600" cy="3396342"/>
             <wp:effectExtent b="0" l="0" r="0" t="0"/>
-            <wp:docPr descr="Figure 10.3. Number of raw observations of length and age for the survey and fishery. Note this figure does not represent total data included in the base model, rather the data available for the construction of size-at-age matrices." title="" id="100" name="Picture"/>
+            <wp:docPr descr="Figure 10.3. Number of raw observations of length and age for the survey and fishery. Note this figure does not represent total data included in the base model, rather the data available for the construction of size-at-age matrices." title="" id="105" name="Picture"/>
             <a:graphic>
               <a:graphicData uri="http://schemas.openxmlformats.org/drawingml/2006/picture">
                 <pic:pic>
                   <pic:nvPicPr>
-                    <pic:cNvPr descr="../../../2021_cie/CIE_1_WAA/raw_comp_obs.png" id="101" name="Picture"/>
+                    <pic:cNvPr descr="../../../2021_cie/CIE_1_WAA/raw_comp_obs.png" id="106" name="Picture"/>
                     <pic:cNvPicPr>
                       <a:picLocks noChangeArrowheads="1" noChangeAspect="1"/>
                     </pic:cNvPicPr>
                   </pic:nvPicPr>
                   <pic:blipFill>
-                    <a:blip r:embed="rId99"/>
+                    <a:blip r:embed="rId104"/>
                     <a:stretch>
                       <a:fillRect/>
                     </a:stretch>
@@ -19593,8 +21531,8 @@
       <w:pPr>
         <w:pStyle w:val="ImageCaption"/>
       </w:pPr>
-      <w:bookmarkStart w:id="102" w:name="fig:compobs"/>
-      <w:bookmarkEnd w:id="102"/>
+      <w:bookmarkStart w:id="107" w:name="fig:compobs"/>
+      <w:bookmarkEnd w:id="107"/>
       <w:r>
         <w:t xml:space="preserve">Figure 10.3. Number of raw observations of length and age for the survey and fishery. Note this figure does not represent total data included in the base model, rather the data available for the construction of size-at-age matrices.</w:t>
       </w:r>
@@ -19608,18 +21546,18 @@
           <wp:inline>
             <wp:extent cx="5500150" cy="3666766"/>
             <wp:effectExtent b="0" l="0" r="0" t="0"/>
-            <wp:docPr descr="Figure 10.4. Estimated weight-age relationship for two fleets." title="" id="104" name="Picture"/>
+            <wp:docPr descr="Figure 10.4. Size-at-age probability matrices for each fleet. The matrix on the right is used for all data in the base model." title="" id="109" name="Picture"/>
             <a:graphic>
               <a:graphicData uri="http://schemas.openxmlformats.org/drawingml/2006/picture">
                 <pic:pic>
                   <pic:nvPicPr>
-                    <pic:cNvPr descr="../../../2021_cie/CIE_1_WAA/waa_compare_flt_allfishery.png" id="105" name="Picture"/>
+                    <pic:cNvPr descr="../../../2021_cie/CIE_1_WAA/saa_matrices_compare.png" id="110" name="Picture"/>
                     <pic:cNvPicPr>
                       <a:picLocks noChangeArrowheads="1" noChangeAspect="1"/>
                     </pic:cNvPicPr>
                   </pic:nvPicPr>
                   <pic:blipFill>
-                    <a:blip r:embed="rId103"/>
+                    <a:blip r:embed="rId108"/>
                     <a:stretch>
                       <a:fillRect/>
                     </a:stretch>
@@ -19650,20 +21588,10 @@
       <w:pPr>
         <w:pStyle w:val="ImageCaption"/>
       </w:pPr>
-      <w:bookmarkStart w:id="106" w:name="fig:waacompare"/>
-      <w:bookmarkEnd w:id="106"/>
-      <w:r>
-        <w:t xml:space="preserve">Figure 10.4. Estimated weight-age relationship for two fleets.</w:t>
-      </w:r>
-    </w:p>
-    <w:p>
-      <w:pPr>
-        <w:pStyle w:val="BodyText"/>
-      </w:pPr>
-      <w:bookmarkStart w:id="107" w:name="fig:unnamed-chunk-30"/>
-      <w:bookmarkEnd w:id="107"/>
-      <w:r>
-        <w:t xml:space="preserve">Figure 10.5. Size-at-age probability matrices for each fleet. The matrix on the right is used for all data in the base model.</w:t>
+      <w:bookmarkStart w:id="111" w:name="fig:sizeage"/>
+      <w:bookmarkEnd w:id="111"/>
+      <w:r>
+        <w:t xml:space="preserve">Figure 10.4. Size-at-age probability matrices for each fleet. The matrix on the right is used for all data in the base model.</w:t>
       </w:r>
     </w:p>
     <w:p>
@@ -19673,20 +21601,77 @@
       <w:r>
         <w:drawing>
           <wp:inline>
-            <wp:extent cx="5943600" cy="5943600"/>
+            <wp:extent cx="5500150" cy="3666766"/>
             <wp:effectExtent b="0" l="0" r="0" t="0"/>
-            <wp:docPr descr="Figure 10.6. Biomass trajectory comparison between the base model, a model using a separate size-at-age matrix for the fishery data from 1980 onwards (‘separateSAA’), and a model using the fishery-derived weight-at-age vector for all population dynamics (‘newWAA’)." title="" id="109" name="Picture"/>
+            <wp:docPr descr="Figure 10.5. Estimated weight-age relationship for two fleets." title="" id="113" name="Picture"/>
             <a:graphic>
               <a:graphicData uri="http://schemas.openxmlformats.org/drawingml/2006/picture">
                 <pic:pic>
                   <pic:nvPicPr>
-                    <pic:cNvPr descr="../../../2021_cie/CIE_1_WAA/2023-07-12-separateSAA/2023-08-15-biomass_compare.png" id="110" name="Picture"/>
+                    <pic:cNvPr descr="../../../2021_cie/CIE_1_WAA/waa_compare_flt_allfishery.png" id="114" name="Picture"/>
                     <pic:cNvPicPr>
                       <a:picLocks noChangeArrowheads="1" noChangeAspect="1"/>
                     </pic:cNvPicPr>
                   </pic:nvPicPr>
                   <pic:blipFill>
-                    <a:blip r:embed="rId108"/>
+                    <a:blip r:embed="rId112"/>
+                    <a:stretch>
+                      <a:fillRect/>
+                    </a:stretch>
+                  </pic:blipFill>
+                  <pic:spPr bwMode="auto">
+                    <a:xfrm>
+                      <a:off x="0" y="0"/>
+                      <a:ext cx="5500150" cy="3666766"/>
+                    </a:xfrm>
+                    <a:prstGeom prst="rect">
+                      <a:avLst/>
+                    </a:prstGeom>
+                    <a:noFill/>
+                    <a:ln w="9525">
+                      <a:noFill/>
+                      <a:headEnd/>
+                      <a:tailEnd/>
+                    </a:ln>
+                  </pic:spPr>
+                </pic:pic>
+              </a:graphicData>
+            </a:graphic>
+          </wp:inline>
+        </w:drawing>
+      </w:r>
+    </w:p>
+    <w:p>
+      <w:pPr>
+        <w:pStyle w:val="ImageCaption"/>
+      </w:pPr>
+      <w:bookmarkStart w:id="115" w:name="fig:waacompare"/>
+      <w:bookmarkEnd w:id="115"/>
+      <w:r>
+        <w:t xml:space="preserve">Figure 10.5. Estimated weight-age relationship for two fleets.</w:t>
+      </w:r>
+    </w:p>
+    <w:p>
+      <w:pPr>
+        <w:pStyle w:val="CaptionedFigure"/>
+      </w:pPr>
+      <w:r>
+        <w:drawing>
+          <wp:inline>
+            <wp:extent cx="5943600" cy="5943600"/>
+            <wp:effectExtent b="0" l="0" r="0" t="0"/>
+            <wp:docPr descr="Figure 10.6. Biomass trajectory comparison between the base model, a model using a separate size-at-age matrix for the fishery data from 1980 onwards (‘separateSAA’), and a model using the fishery-derived weight-at-age vector for all population dynamics (‘newWAA’)." title="" id="117" name="Picture"/>
+            <a:graphic>
+              <a:graphicData uri="http://schemas.openxmlformats.org/drawingml/2006/picture">
+                <pic:pic>
+                  <pic:nvPicPr>
+                    <pic:cNvPr descr="../../../2021_cie/CIE_1_WAA/2023-07-12-separateSAA/2023-08-15-biomass_compare.png" id="118" name="Picture"/>
+                    <pic:cNvPicPr>
+                      <a:picLocks noChangeArrowheads="1" noChangeAspect="1"/>
+                    </pic:cNvPicPr>
+                  </pic:nvPicPr>
+                  <pic:blipFill>
+                    <a:blip r:embed="rId116"/>
                     <a:stretch>
                       <a:fillRect/>
                     </a:stretch>
@@ -19717,8 +21702,8 @@
       <w:pPr>
         <w:pStyle w:val="ImageCaption"/>
       </w:pPr>
-      <w:bookmarkStart w:id="111" w:name="fig:unnamed-chunk-31"/>
-      <w:bookmarkEnd w:id="111"/>
+      <w:bookmarkStart w:id="119" w:name="fig:waacie1"/>
+      <w:bookmarkEnd w:id="119"/>
       <w:r>
         <w:t xml:space="preserve">Figure 10.6. Biomass trajectory comparison between the base model, a model using a separate size-at-age matrix for the fishery data from 1980 onwards (</w:t>
       </w:r>
@@ -19752,8 +21737,8 @@
         <w:br w:type="page"/>
       </w:r>
     </w:p>
-    <w:bookmarkEnd w:id="112"/>
-    <w:bookmarkStart w:id="113" w:name="natural-mortality"/>
+    <w:bookmarkEnd w:id="120"/>
+    <w:bookmarkStart w:id="121" w:name="natural-mortality"/>
     <w:p>
       <w:pPr>
         <w:pStyle w:val="Heading2"/>
@@ -19848,8 +21833,8 @@
         <w:t xml:space="preserve">was explored in the POP model: through the priors, through likelihood profiles, and through the application of a new modeling framework.</w:t>
       </w:r>
     </w:p>
-    <w:bookmarkEnd w:id="113"/>
-    <w:bookmarkStart w:id="133" w:name="priors-on-m"/>
+    <w:bookmarkEnd w:id="121"/>
+    <w:bookmarkStart w:id="153" w:name="priors-on-m"/>
     <w:p>
       <w:pPr>
         <w:pStyle w:val="Heading2"/>
@@ -19924,9 +21909,11 @@
       <w:r>
         <w:t xml:space="preserve">(a 10% coefficient of variation).</w:t>
       </w:r>
-      <w:r>
-        <w:t xml:space="preserve"> </w:t>
-      </w:r>
+    </w:p>
+    <w:p>
+      <w:pPr>
+        <w:pStyle w:val="BodyText"/>
+      </w:pPr>
       <w:r>
         <w:t xml:space="preserve">The FishLife R package (Thorson et al., 2023) was recently updated to incorporate morphometric, spawning, behavioral, reproductive and trophic traits from a global database of fish life-history (</w:t>
       </w:r>
@@ -19980,7 +21967,21 @@
         <w:t xml:space="preserve"> </w:t>
       </w:r>
       <w:r>
-        <w:t xml:space="preserve">from the base model. A sensitivity run using the FishLife prior resulted in an even higher estimate of</w:t>
+        <w:t xml:space="preserve">from the base model (Figure 10.</w:t>
+      </w:r>
+      <w:r>
+        <w:t xml:space="preserve">7</w:t>
+      </w:r>
+      <w:r>
+        <w:t xml:space="preserve">).</w:t>
+      </w:r>
+    </w:p>
+    <w:p>
+      <w:pPr>
+        <w:pStyle w:val="BodyText"/>
+      </w:pPr>
+      <w:r>
+        <w:t xml:space="preserve">A sensitivity run using the FishLife prior resulted in an even higher estimate of</w:t>
       </w:r>
       <w:r>
         <w:t xml:space="preserve"> </w:t>
@@ -20006,18 +22007,28 @@
         <w:t xml:space="preserve">0.149622</w:t>
       </w:r>
       <w:r>
-        <w:t xml:space="preserve">, near the upper limit of our ecological understanding of this species.</w:t>
-      </w:r>
-    </w:p>
-    <w:p>
-      <w:pPr>
-        <w:pStyle w:val="BodyText"/>
-      </w:pPr>
-      <w:r>
-        <w:t xml:space="preserve">The biomass trajectories from the associated model (with the broader prior) are much higher than the base model, and the overall NLL from this sensitivity is 10 units lower than the base model (250.473 vs 260.057). The fits to the survey are not visually improved, though the time series of expected survey values is smoother.</w:t>
-      </w:r>
-    </w:p>
-    <w:bookmarkStart w:id="114" w:name="likelihood-profiles-on-m"/>
+        <w:t xml:space="preserve">, near the upper limit of our ecological understanding of this species (Figure 10.</w:t>
+      </w:r>
+      <w:r>
+        <w:t xml:space="preserve">7</w:t>
+      </w:r>
+      <w:r>
+        <w:t xml:space="preserve">). The biomass trajectories from this model (using the broader prior) are much higher than the base model (Figure 10.</w:t>
+      </w:r>
+      <w:r>
+        <w:t xml:space="preserve">8</w:t>
+      </w:r>
+      <w:r>
+        <w:t xml:space="preserve">), and the overall NLL from this sensitivity is 10 units lower than the base model (250.473 vs 260.057 units). The fits to the survey are not visually improved, though the time series of expected survey values is smoother (Figure 10.</w:t>
+      </w:r>
+      <w:r>
+        <w:t xml:space="preserve">9</w:t>
+      </w:r>
+      <w:r>
+        <w:t xml:space="preserve">).</w:t>
+      </w:r>
+    </w:p>
+    <w:bookmarkStart w:id="122" w:name="likelihood-profiles-on-m"/>
     <w:p>
       <w:pPr>
         <w:pStyle w:val="Heading3"/>
@@ -20045,7 +22056,7 @@
         <w:t xml:space="preserve"> </w:t>
       </w:r>
       <w:r>
-        <w:t xml:space="preserve">from 0.01 to 0.30 in increments of 0.02. (Profiles on</w:t>
+        <w:t xml:space="preserve">from 0.01 to 0.30 in increments of 0.02 using the base model from 2021. (Profiles on</w:t>
       </w:r>
       <w:r>
         <w:t xml:space="preserve"> </w:t>
@@ -20087,7 +22098,7 @@
         <w:t xml:space="preserve"> </w:t>
       </w:r>
       <w:r>
-        <w:t xml:space="preserve">from the total NLL calculation.There are a few chief takeaways from this exercise.</w:t>
+        <w:t xml:space="preserve">from the total NLL calculation.</w:t>
       </w:r>
     </w:p>
     <w:p>
@@ -20107,7 +22118,13 @@
         <w:t xml:space="preserve">”</w:t>
       </w:r>
       <w:r>
-        <w:t xml:space="preserve">, black line below) indicates that the MLE for</w:t>
+        <w:t xml:space="preserve">, black line in Figure 10.</w:t>
+      </w:r>
+      <w:r>
+        <w:t xml:space="preserve">10</w:t>
+      </w:r>
+      <w:r>
+        <w:t xml:space="preserve">) indicates that the MLE for</w:t>
       </w:r>
       <w:r>
         <w:t xml:space="preserve"> </w:t>
@@ -20121,7 +22138,13 @@
         <w:t xml:space="preserve"> </w:t>
       </w:r>
       <w:r>
-        <w:t xml:space="preserve">is much higher than it is in the base model, around 0.15, roughly consistent with the MLE found when the FishLife prior was used. The data likelihood component (red line below) is otherwise the most well-defined and suggests that the MLE for</w:t>
+        <w:t xml:space="preserve">would be much higher than it is in the base model, around 0.15, roughly consistent with the MLE found when the FishLife prior was used. The data likelihood component (red line in Figure 10.</w:t>
+      </w:r>
+      <w:r>
+        <w:t xml:space="preserve">10</w:t>
+      </w:r>
+      <w:r>
+        <w:t xml:space="preserve">) is otherwise the most well-defined and suggests an MLE for</w:t>
       </w:r>
       <w:r>
         <w:t xml:space="preserve"> </w:t>
@@ -20135,7 +22158,7 @@
         <w:t xml:space="preserve"> </w:t>
       </w:r>
       <w:r>
-        <w:t xml:space="preserve">is ineed closer to 0.06, in agreement with the current prior mean. There was no statistical difference in the data likelihood component for models with</w:t>
+        <w:t xml:space="preserve">closer to 0.06, in agreement with the current prior mean, and consistent with where the base model estimates</w:t>
       </w:r>
       <w:r>
         <w:t xml:space="preserve"> </w:t>
@@ -20149,15 +22172,7 @@
         <w:t xml:space="preserve"> </w:t>
       </w:r>
       <w:r>
-        <w:t xml:space="preserve">values between 0.04 to 0.08.</w:t>
-      </w:r>
-    </w:p>
-    <w:p>
-      <w:pPr>
-        <w:pStyle w:val="BodyText"/>
-      </w:pPr>
-      <w:r>
-        <w:t xml:space="preserve">The fishery size composition data appears to be in conflict with the fishery age composition and survey age and abundance data, whereby the former suggests</w:t>
+        <w:t xml:space="preserve">given the narrow prior and preponderance of information in the data. There was no statistical difference in the data likelihood component for models with</w:t>
       </w:r>
       <w:r>
         <w:t xml:space="preserve"> </w:t>
@@ -20171,7 +22186,7 @@
         <w:t xml:space="preserve"> </w:t>
       </w:r>
       <w:r>
-        <w:t xml:space="preserve">values much higher than the latter, though both appear to minimize at values outside the tested realm.</w:t>
+        <w:t xml:space="preserve">values between 0.04 to 0.08.</w:t>
       </w:r>
     </w:p>
     <w:p>
@@ -20179,7 +22194,7 @@
         <w:pStyle w:val="BodyText"/>
       </w:pPr>
       <w:r>
-        <w:t xml:space="preserve">These observations suggest that the MLE indicated by the data likelihood and the curvature of that profile is probably a compromise between the data sources (survey abundance and ages, fishery ages, and maturity data) that suggest low values for</w:t>
+        <w:t xml:space="preserve">The fishery size composition data appears to be in conflict with the fishery age composition and survey age and abundance data, whereby the former suggests</w:t>
       </w:r>
       <w:r>
         <w:t xml:space="preserve"> </w:t>
@@ -20193,7 +22208,21 @@
         <w:t xml:space="preserve"> </w:t>
       </w:r>
       <w:r>
-        <w:t xml:space="preserve">and the one data source (fishery lengths) that suggests high values for</w:t>
+        <w:t xml:space="preserve">values much higher than the latter, though both appear to minimize at values outside the tested realm (Figure 10.</w:t>
+      </w:r>
+      <w:r>
+        <w:t xml:space="preserve">10</w:t>
+      </w:r>
+      <w:r>
+        <w:t xml:space="preserve">).</w:t>
+      </w:r>
+    </w:p>
+    <w:p>
+      <w:pPr>
+        <w:pStyle w:val="BodyText"/>
+      </w:pPr>
+      <w:r>
+        <w:t xml:space="preserve">These observations suggest that the MLE indicated by the data likelihood and the curvature of that profile is probably a compromise between the data sources (survey abundance and ages, fishery ages, and maturity data) that suggest lower, more realistic values for</w:t>
       </w:r>
       <w:r>
         <w:t xml:space="preserve"> </w:t>
@@ -20204,11 +22233,25 @@
         </m:r>
       </m:oMath>
       <w:r>
-        <w:t xml:space="preserve">. The relevance of information content of these data sources, and conflicts among them is reduced in the base model because of the restrictive nature of the prior.</w:t>
-      </w:r>
-    </w:p>
-    <w:bookmarkEnd w:id="114"/>
-    <w:bookmarkStart w:id="115" w:name="looking-at-m-in-a-new-modeling-framework"/>
+        <w:t xml:space="preserve"> </w:t>
+      </w:r>
+      <w:r>
+        <w:t xml:space="preserve">(e.g., less than 0.10) and the one data source (fishery lengths) that suggests a high value for</w:t>
+      </w:r>
+      <w:r>
+        <w:t xml:space="preserve"> </w:t>
+      </w:r>
+      <m:oMath>
+        <m:r>
+          <m:t>M</m:t>
+        </m:r>
+      </m:oMath>
+      <w:r>
+        <w:t xml:space="preserve">. The influence of the fishery length data is reduced in the base model due to the inclusion of multiple other data sources and the specification of the narrow prior.</w:t>
+      </w:r>
+    </w:p>
+    <w:bookmarkEnd w:id="122"/>
+    <w:bookmarkStart w:id="123" w:name="looking-at-m-in-a-new-modeling-framework"/>
     <w:p>
       <w:pPr>
         <w:pStyle w:val="Heading3"/>
@@ -20250,7 +22293,7 @@
         <w:t xml:space="preserve"> </w:t>
       </w:r>
       <w:r>
-        <w:t xml:space="preserve">undertaken as a full bridging exercise, rather as a learning tool to investigate whether certain issues in the POP model could be resolved by changing or simplifying assumptions inherent to the bespoke model framework. This SS model was designed to 1) incorporate all the data that is currently used in the POP base model, 2) better account for uncertainty in key population dynamics processes, with the goal of 3) roughly matching the scale and trend in derived quantities as the base model.</w:t>
+        <w:t xml:space="preserve">undertaken as a full bridging exercise, rather as a learning tool to investigate whether certain issues in the POP model could be resolved or reproduced by changing or simplifying assumptions inherent to the bespoke model framework. This SS model was designed to 1) incorporate all the data that is currently used in the POP base model, 2) better account for uncertainty in key population dynamics processes, with the goal of 3) roughly match the scale and trend in derived quantities as the base model.</w:t>
       </w:r>
       <w:r>
         <w:t xml:space="preserve"> </w:t>
@@ -20260,7 +22303,7 @@
           <w:iCs/>
           <w:i/>
         </w:rPr>
-        <w:t xml:space="preserve">At present, we do not propose the SS model for management use</w:t>
+        <w:t xml:space="preserve">At present, we do not propose the SS model for management use and are not showing extensive model results here</w:t>
       </w:r>
       <w:r>
         <w:t xml:space="preserve">.</w:t>
@@ -20279,7 +22322,13 @@
         <w:t xml:space="preserve"> </w:t>
       </w:r>
       <w:r>
-        <w:t xml:space="preserve">was estimated in the SS model, using the broad FishLife prior described above. The other key differences between the base and SS model are that survey catchability is analytical, no size-at-age matrix is used (von Bertalanffy parameters are instead estimated, with attendant uncertainty), and there are no data weights applied (all data sources’ contributions to the overall objective function are equally weighted, whereas the base model currently weights all data sources to</w:t>
+        <w:t xml:space="preserve">is estimated in the SS model, using the broad FishLife prior described above (Figure 10.</w:t>
+      </w:r>
+      <w:r>
+        <w:t xml:space="preserve">7</w:t>
+      </w:r>
+      <w:r>
+        <w:t xml:space="preserve">). The other key differences between the 2021 base and SS model are that survey catchability is analytical, no size-at-age matrix is used (von Bertalanffy parameters are instead estimated, with attendant uncertainty), and there are no data weights applied (all data sources’ contributions to the overall objective function are equally weighted, whereas the base model currently weights all data sources to</w:t>
       </w:r>
       <w:r>
         <w:t xml:space="preserve"> </w:t>
@@ -20320,7 +22369,7 @@
         <w:pStyle w:val="BodyText"/>
       </w:pPr>
       <w:r>
-        <w:t xml:space="preserve">Several useful findings emerged from this effort. Firstly, in the absence of the narrow prior used in the base model, the SS model estimated</w:t>
+        <w:t xml:space="preserve">Several useful findings emerged from this effort. Firstly, even in the precense of the broad FishLife prior, the SS model estimated</w:t>
       </w:r>
       <w:r>
         <w:t xml:space="preserve"> </w:t>
@@ -20334,7 +22383,13 @@
         <w:t xml:space="preserve"> </w:t>
       </w:r>
       <w:r>
-        <w:t xml:space="preserve">to be just above 0.04. Recall that the profiling exercise performed on the base model indicated that the base model would estimate</w:t>
+        <w:t xml:space="preserve">to be just above 0.04 (Figure 10.</w:t>
+      </w:r>
+      <w:r>
+        <w:t xml:space="preserve">11</w:t>
+      </w:r>
+      <w:r>
+        <w:t xml:space="preserve">). Recall that using the FishLife prior in the base model resulted in an estimate of</w:t>
       </w:r>
       <w:r>
         <w:t xml:space="preserve"> </w:t>
@@ -20348,7 +22403,19 @@
         <w:t xml:space="preserve"> </w:t>
       </w:r>
       <w:r>
-        <w:t xml:space="preserve">to be nearly three times as high in the absence of the prior. We suspect this difference is due to how selectivity is modeled, whereby the SS model estimates fishery selectivity to be nearly logistic (when allowed to estimate the descending limb of a double-normal curve), whereas the base model is controlled by the gamma function to be more traditionally dome-shaped. This would explain the need to constrain</w:t>
+        <w:t xml:space="preserve">to be nearly three times as high (Figure 10.</w:t>
+      </w:r>
+      <w:r>
+        <w:t xml:space="preserve">7</w:t>
+      </w:r>
+      <w:r>
+        <w:t xml:space="preserve">), which was corroborated by likelihood profiles on the base model (Figure 10.</w:t>
+      </w:r>
+      <w:r>
+        <w:t xml:space="preserve">10</w:t>
+      </w:r>
+      <w:r>
+        <w:t xml:space="preserve">). We suspect this difference is due to how selectivity is modeled, as the SS model estimates fishery selectivity to be nearly logistic (when allowed to estimate the descending limb of a double-normal curve), whereas the base model is controlled by the gamma function to be more traditionally dome-shaped. This would explain the need to constrain</w:t>
       </w:r>
       <w:r>
         <w:t xml:space="preserve"> </w:t>
@@ -20398,7 +22465,13 @@
         <w:t xml:space="preserve"> </w:t>
       </w:r>
       <w:r>
-        <w:t xml:space="preserve">using the SS model to investigate whether similar patterns in data conflict persist across the two models. The conflict between age and length (fishery) data persists; there is little information in the broad FishLife prior, as expected, and the recruitment trend would suggest a higher value of</w:t>
+        <w:t xml:space="preserve">using the SS model to investigate whether similar patterns in data conflict persist across the two models (Figure 10.</w:t>
+      </w:r>
+      <w:r>
+        <w:t xml:space="preserve">12</w:t>
+      </w:r>
+      <w:r>
+        <w:t xml:space="preserve">). The conflict between age and length (fishery) data persists; there is little information in the broad FishLife prior, as expected, and the recruitment trend would suggest a higher value of</w:t>
       </w:r>
       <w:r>
         <w:t xml:space="preserve"> </w:t>
@@ -20409,7 +22482,13 @@
         </m:r>
       </m:oMath>
       <w:r>
-        <w:t xml:space="preserve">. Inspecting the age-composition profiles by fleet reveals that most of the information is coming from the survey lengths. Another important observation is that while the length data suggests a higher value for</w:t>
+        <w:t xml:space="preserve">. Inspecting the age-composition profiles by fleet reveals that most of the information is coming from the survey lengths (Figure 10.</w:t>
+      </w:r>
+      <w:r>
+        <w:t xml:space="preserve">13</w:t>
+      </w:r>
+      <w:r>
+        <w:t xml:space="preserve">). Another important observation is that while the length data suggests a higher value for</w:t>
       </w:r>
       <w:r>
         <w:t xml:space="preserve"> </w:t>
@@ -20437,11 +22516,17 @@
         <w:t xml:space="preserve"> </w:t>
       </w:r>
       <w:r>
-        <w:t xml:space="preserve">outside the tested bounds.</w:t>
-      </w:r>
-    </w:p>
-    <w:bookmarkEnd w:id="115"/>
-    <w:bookmarkStart w:id="132" w:name="conclusions-regarding-m"/>
+        <w:t xml:space="preserve">outside the tested bounds (Figure 10.</w:t>
+      </w:r>
+      <w:r>
+        <w:t xml:space="preserve">12</w:t>
+      </w:r>
+      <w:r>
+        <w:t xml:space="preserve">).</w:t>
+      </w:r>
+    </w:p>
+    <w:bookmarkEnd w:id="123"/>
+    <w:bookmarkStart w:id="152" w:name="conclusions-regarding-m"/>
     <w:p>
       <w:pPr>
         <w:pStyle w:val="Heading3"/>
@@ -20550,18 +22635,18 @@
           <wp:inline>
             <wp:extent cx="5943600" cy="3668050"/>
             <wp:effectExtent b="0" l="0" r="0" t="0"/>
-            <wp:docPr descr="Figure 10.7. Comparison of M priors (thick lines) and posterior means (thin vertical lines) between the base model, and the base model using a prior from the FishLife package" title="" id="117" name="Picture"/>
+            <wp:docPr descr="Figure 10.7. Comparison of M priors (thick lines) and posterior means (thin vertical lines) between the base model, and the base model using a prior from the FishLife package" title="" id="125" name="Picture"/>
             <a:graphic>
               <a:graphicData uri="http://schemas.openxmlformats.org/drawingml/2006/picture">
                 <pic:pic>
                   <pic:nvPicPr>
-                    <pic:cNvPr descr="../../../2021_cie/CIE_0_newM/prior_posterior_compare.png" id="118" name="Picture"/>
+                    <pic:cNvPr descr="../../../2021_cie/CIE_0_newM/prior_posterior_compare.png" id="126" name="Picture"/>
                     <pic:cNvPicPr>
                       <a:picLocks noChangeArrowheads="1" noChangeAspect="1"/>
                     </pic:cNvPicPr>
                   </pic:nvPicPr>
                   <pic:blipFill>
-                    <a:blip r:embed="rId116"/>
+                    <a:blip r:embed="rId124"/>
                     <a:stretch>
                       <a:fillRect/>
                     </a:stretch>
@@ -20592,33 +22677,33 @@
       <w:pPr>
         <w:pStyle w:val="ImageCaption"/>
       </w:pPr>
-      <w:bookmarkStart w:id="119" w:name="fig:unnamed-chunk-32"/>
-      <w:bookmarkEnd w:id="119"/>
+      <w:bookmarkStart w:id="127" w:name="fig:mposterior"/>
+      <w:bookmarkEnd w:id="127"/>
       <w:r>
         <w:t xml:space="preserve">Figure 10.7. Comparison of M priors (thick lines) and posterior means (thin vertical lines) between the base model, and the base model using a prior from the FishLife package</w:t>
       </w:r>
     </w:p>
     <w:p>
       <w:pPr>
-        <w:pStyle w:val="BodyText"/>
+        <w:pStyle w:val="CaptionedFigure"/>
       </w:pPr>
       <w:r>
         <w:drawing>
           <wp:inline>
             <wp:extent cx="5943600" cy="5943600"/>
             <wp:effectExtent b="0" l="0" r="0" t="0"/>
-            <wp:docPr descr="Figure 10.8. Comparison of biomass trajectories (left) and survey fits (right) between the base model and a model using the FishLife prior for Natural Mortality." title="" id="121" name="Picture"/>
+            <wp:docPr descr="Figure 10.8. Comparison of biomass trajectories between the base model and a model using the FishLife prior for Natural Mortality." title="" id="129" name="Picture"/>
             <a:graphic>
               <a:graphicData uri="http://schemas.openxmlformats.org/drawingml/2006/picture">
                 <pic:pic>
                   <pic:nvPicPr>
-                    <pic:cNvPr descr="../../../2021_cie/CIE_0_newM/2023-07-05-newM/2023-07-11-biomass_compare.png" id="122" name="Picture"/>
+                    <pic:cNvPr descr="../../../2021_cie/CIE_0_newM/2023-07-05-newM/2023-07-11-biomass_compare.png" id="130" name="Picture"/>
                     <pic:cNvPicPr>
                       <a:picLocks noChangeArrowheads="1" noChangeAspect="1"/>
                     </pic:cNvPicPr>
                   </pic:nvPicPr>
                   <pic:blipFill>
-                    <a:blip r:embed="rId120"/>
+                    <a:blip r:embed="rId128"/>
                     <a:stretch>
                       <a:fillRect/>
                     </a:stretch>
@@ -20644,23 +22729,38 @@
           </wp:inline>
         </w:drawing>
       </w:r>
+    </w:p>
+    <w:p>
+      <w:pPr>
+        <w:pStyle w:val="ImageCaption"/>
+      </w:pPr>
+      <w:bookmarkStart w:id="131" w:name="fig:newmbiomass"/>
+      <w:bookmarkEnd w:id="131"/>
+      <w:r>
+        <w:t xml:space="preserve">Figure 10.8. Comparison of biomass trajectories between the base model and a model using the FishLife prior for Natural Mortality.</w:t>
+      </w:r>
+    </w:p>
+    <w:p>
+      <w:pPr>
+        <w:pStyle w:val="CaptionedFigure"/>
+      </w:pPr>
       <w:r>
         <w:drawing>
           <wp:inline>
             <wp:extent cx="5943600" cy="5943600"/>
             <wp:effectExtent b="0" l="0" r="0" t="0"/>
-            <wp:docPr descr="(#fig:unnamed-chunk-33-2)Comparison of biomass trajectories (left) and survey fits (right) between the base model and a model using the FishLife prior for Natural Mortality." title="" id="124" name="Picture"/>
+            <wp:docPr descr="Figure 10.9. Comparison of survey fits between the base model and a model using the FishLife prior for Natural Mortality." title="" id="133" name="Picture"/>
             <a:graphic>
               <a:graphicData uri="http://schemas.openxmlformats.org/drawingml/2006/picture">
                 <pic:pic>
                   <pic:nvPicPr>
-                    <pic:cNvPr descr="../../../2021_cie/CIE_0_newM/2023-07-05-newM/2023-07-11-survey_compare.png" id="125" name="Picture"/>
+                    <pic:cNvPr descr="../../../2021_cie/CIE_0_newM/2023-07-05-newM/2023-07-11-survey_compare.png" id="134" name="Picture"/>
                     <pic:cNvPicPr>
                       <a:picLocks noChangeArrowheads="1" noChangeAspect="1"/>
                     </pic:cNvPicPr>
                   </pic:nvPicPr>
                   <pic:blipFill>
-                    <a:blip r:embed="rId123"/>
+                    <a:blip r:embed="rId132"/>
                     <a:stretch>
                       <a:fillRect/>
                     </a:stretch>
@@ -20689,25 +22789,149 @@
     </w:p>
     <w:p>
       <w:pPr>
-        <w:pStyle w:val="BodyText"/>
+        <w:pStyle w:val="ImageCaption"/>
+      </w:pPr>
+      <w:bookmarkStart w:id="135" w:name="fig:newmsurvfits"/>
+      <w:bookmarkEnd w:id="135"/>
+      <w:r>
+        <w:t xml:space="preserve">Figure 10.9. Comparison of survey fits between the base model and a model using the FishLife prior for Natural Mortality.</w:t>
+      </w:r>
+    </w:p>
+    <w:p>
+      <w:pPr>
+        <w:pStyle w:val="CaptionedFigure"/>
       </w:pPr>
       <w:r>
         <w:drawing>
           <wp:inline>
-            <wp:extent cx="5943600" cy="4572000"/>
+            <wp:extent cx="5497394" cy="3664929"/>
             <wp:effectExtent b="0" l="0" r="0" t="0"/>
-            <wp:docPr descr="Figure 10.10. Likelihood profile on M using the SS Model" title="" id="127" name="Picture"/>
+            <wp:docPr descr="Figure 10.10. Likelihood profile on M using the base Model" title="" id="137" name="Picture"/>
             <a:graphic>
               <a:graphicData uri="http://schemas.openxmlformats.org/drawingml/2006/picture">
                 <pic:pic>
                   <pic:nvPicPr>
-                    <pic:cNvPr descr="../../ss/v-100.09-natMprofile/profile_plot_likelihood.png" id="128" name="Picture"/>
+                    <pic:cNvPr descr="../../../2021_cie/CIE_0_newM/likelihood_profile_ymax=15.png" id="138" name="Picture"/>
                     <pic:cNvPicPr>
                       <a:picLocks noChangeArrowheads="1" noChangeAspect="1"/>
                     </pic:cNvPicPr>
                   </pic:nvPicPr>
                   <pic:blipFill>
-                    <a:blip r:embed="rId126"/>
+                    <a:blip r:embed="rId136"/>
+                    <a:stretch>
+                      <a:fillRect/>
+                    </a:stretch>
+                  </pic:blipFill>
+                  <pic:spPr bwMode="auto">
+                    <a:xfrm>
+                      <a:off x="0" y="0"/>
+                      <a:ext cx="5497394" cy="3664929"/>
+                    </a:xfrm>
+                    <a:prstGeom prst="rect">
+                      <a:avLst/>
+                    </a:prstGeom>
+                    <a:noFill/>
+                    <a:ln w="9525">
+                      <a:noFill/>
+                      <a:headEnd/>
+                      <a:tailEnd/>
+                    </a:ln>
+                  </pic:spPr>
+                </pic:pic>
+              </a:graphicData>
+            </a:graphic>
+          </wp:inline>
+        </w:drawing>
+      </w:r>
+    </w:p>
+    <w:p>
+      <w:pPr>
+        <w:pStyle w:val="ImageCaption"/>
+      </w:pPr>
+      <w:bookmarkStart w:id="139" w:name="fig:mprofilebase"/>
+      <w:bookmarkEnd w:id="139"/>
+      <w:r>
+        <w:t xml:space="preserve">Figure 10.10. Likelihood profile on M using the base Model</w:t>
+      </w:r>
+    </w:p>
+    <w:p>
+      <w:pPr>
+        <w:pStyle w:val="CaptionedFigure"/>
+      </w:pPr>
+      <w:r>
+        <w:drawing>
+          <wp:inline>
+            <wp:extent cx="3014472" cy="1435608"/>
+            <wp:effectExtent b="0" l="0" r="0" t="0"/>
+            <wp:docPr descr="Figure 10.11. Prior and estimate of M from the SS model." title="" id="141" name="Picture"/>
+            <a:graphic>
+              <a:graphicData uri="http://schemas.openxmlformats.org/drawingml/2006/picture">
+                <pic:pic>
+                  <pic:nvPicPr>
+                    <pic:cNvPr descr="../../ss/v-100.09/plots/m_distribution.jpg" id="142" name="Picture"/>
+                    <pic:cNvPicPr>
+                      <a:picLocks noChangeArrowheads="1" noChangeAspect="1"/>
+                    </pic:cNvPicPr>
+                  </pic:nvPicPr>
+                  <pic:blipFill>
+                    <a:blip r:embed="rId140"/>
+                    <a:stretch>
+                      <a:fillRect/>
+                    </a:stretch>
+                  </pic:blipFill>
+                  <pic:spPr bwMode="auto">
+                    <a:xfrm>
+                      <a:off x="0" y="0"/>
+                      <a:ext cx="3014472" cy="1435608"/>
+                    </a:xfrm>
+                    <a:prstGeom prst="rect">
+                      <a:avLst/>
+                    </a:prstGeom>
+                    <a:noFill/>
+                    <a:ln w="9525">
+                      <a:noFill/>
+                      <a:headEnd/>
+                      <a:tailEnd/>
+                    </a:ln>
+                  </pic:spPr>
+                </pic:pic>
+              </a:graphicData>
+            </a:graphic>
+          </wp:inline>
+        </w:drawing>
+      </w:r>
+    </w:p>
+    <w:p>
+      <w:pPr>
+        <w:pStyle w:val="ImageCaption"/>
+      </w:pPr>
+      <w:bookmarkStart w:id="143" w:name="fig:mestimatess"/>
+      <w:bookmarkEnd w:id="143"/>
+      <w:r>
+        <w:t xml:space="preserve">Figure 10.11. Prior and estimate of M from the SS model.</w:t>
+      </w:r>
+    </w:p>
+    <w:p>
+      <w:pPr>
+        <w:pStyle w:val="CaptionedFigure"/>
+      </w:pPr>
+      <w:r>
+        <w:drawing>
+          <wp:inline>
+            <wp:extent cx="5943600" cy="4572000"/>
+            <wp:effectExtent b="0" l="0" r="0" t="0"/>
+            <wp:docPr descr="Figure 10.12. Likelihood profile on M using the SS Model." title="" id="145" name="Picture"/>
+            <a:graphic>
+              <a:graphicData uri="http://schemas.openxmlformats.org/drawingml/2006/picture">
+                <pic:pic>
+                  <pic:nvPicPr>
+                    <pic:cNvPr descr="../../ss/v-100.09-natMprofile/profile_plot_likelihood.png" id="146" name="Picture"/>
+                    <pic:cNvPicPr>
+                      <a:picLocks noChangeArrowheads="1" noChangeAspect="1"/>
+                    </pic:cNvPicPr>
+                  </pic:nvPicPr>
+                  <pic:blipFill>
+                    <a:blip r:embed="rId144"/>
                     <a:stretch>
                       <a:fillRect/>
                     </a:stretch>
@@ -20733,23 +22957,38 @@
           </wp:inline>
         </w:drawing>
       </w:r>
+    </w:p>
+    <w:p>
+      <w:pPr>
+        <w:pStyle w:val="ImageCaption"/>
+      </w:pPr>
+      <w:bookmarkStart w:id="147" w:name="fig:mprofiless"/>
+      <w:bookmarkEnd w:id="147"/>
+      <w:r>
+        <w:t xml:space="preserve">Figure 10.12. Likelihood profile on M using the SS Model.</w:t>
+      </w:r>
+    </w:p>
+    <w:p>
+      <w:pPr>
+        <w:pStyle w:val="CaptionedFigure"/>
+      </w:pPr>
       <w:r>
         <w:drawing>
           <wp:inline>
             <wp:extent cx="5943600" cy="5943600"/>
             <wp:effectExtent b="0" l="0" r="0" t="0"/>
-            <wp:docPr descr="(#fig:unnamed-chunk-34-2)Likelihood profile on M using the SS Model" title="" id="130" name="Picture"/>
+            <wp:docPr descr="Figure 10.13. Breakdown of likelihood profiles on M by age-composition fleet, using the SS model." title="" id="149" name="Picture"/>
             <a:graphic>
               <a:graphicData uri="http://schemas.openxmlformats.org/drawingml/2006/picture">
                 <pic:pic>
                   <pic:nvPicPr>
-                    <pic:cNvPr descr="../../ss/v-100.09-natMprofile/piner_plot_age.png" id="131" name="Picture"/>
+                    <pic:cNvPr descr="../../ss/v-100.09-natMprofile/piner_plot_age.png" id="150" name="Picture"/>
                     <pic:cNvPicPr>
                       <a:picLocks noChangeArrowheads="1" noChangeAspect="1"/>
                     </pic:cNvPicPr>
                   </pic:nvPicPr>
                   <pic:blipFill>
-                    <a:blip r:embed="rId129"/>
+                    <a:blip r:embed="rId148"/>
                     <a:stretch>
                       <a:fillRect/>
                     </a:stretch>
@@ -20776,9 +23015,19 @@
         </w:drawing>
       </w:r>
     </w:p>
-    <w:bookmarkEnd w:id="132"/>
-    <w:bookmarkEnd w:id="133"/>
-    <w:bookmarkStart w:id="144" w:name="priors-penalties-on-f-sigma_r"/>
+    <w:p>
+      <w:pPr>
+        <w:pStyle w:val="ImageCaption"/>
+      </w:pPr>
+      <w:bookmarkStart w:id="151" w:name="fig:pinerplotmss"/>
+      <w:bookmarkEnd w:id="151"/>
+      <w:r>
+        <w:t xml:space="preserve">Figure 10.13. Breakdown of likelihood profiles on M by age-composition fleet, using the SS model.</w:t>
+      </w:r>
+    </w:p>
+    <w:bookmarkEnd w:id="152"/>
+    <w:bookmarkEnd w:id="153"/>
+    <w:bookmarkStart w:id="166" w:name="priors-penalties-on-f-sigma_r"/>
     <w:p>
       <w:pPr>
         <w:pStyle w:val="Heading2"/>
@@ -21096,7 +23345,13 @@
         <w:t xml:space="preserve"> </w:t>
       </w:r>
       <w:r>
-        <w:t xml:space="preserve">did not result in changes to biomass trajectories.</w:t>
+        <w:t xml:space="preserve">did not result in changes to biomass trajectories (Figure 10.</w:t>
+      </w:r>
+      <w:r>
+        <w:t xml:space="preserve">14</w:t>
+      </w:r>
+      <w:r>
+        <w:t xml:space="preserve">).</w:t>
       </w:r>
     </w:p>
     <w:p>
@@ -21132,7 +23387,13 @@
         <w:t xml:space="preserve"> </w:t>
       </w:r>
       <w:r>
-        <w:t xml:space="preserve">to be lower and the overall biomass to be higher in the absence of a penalty. The SS model, by comparison, estimates</w:t>
+        <w:t xml:space="preserve">to be lower and the overall biomass to be higher in the absence of a penalty (Figure 10.</w:t>
+      </w:r>
+      <w:r>
+        <w:t xml:space="preserve">15</w:t>
+      </w:r>
+      <w:r>
+        <w:t xml:space="preserve">). The SS model, by comparison, estimates</w:t>
       </w:r>
       <w:r>
         <w:t xml:space="preserve"> </w:t>
@@ -21146,7 +23407,13 @@
         <w:t xml:space="preserve"> </w:t>
       </w:r>
       <w:r>
-        <w:t xml:space="preserve">to be higher than both ADMB models yet the trajectory is similar.</w:t>
+        <w:t xml:space="preserve">to be higher than both ADMB models yet the trajectory is similar (Figure 10.</w:t>
+      </w:r>
+      <w:r>
+        <w:t xml:space="preserve">16</w:t>
+      </w:r>
+      <w:r>
+        <w:t xml:space="preserve">).</w:t>
       </w:r>
     </w:p>
     <w:p>
@@ -21158,18 +23425,18 @@
           <wp:inline>
             <wp:extent cx="5943600" cy="5943600"/>
             <wp:effectExtent b="0" l="0" r="0" t="0"/>
-            <wp:docPr descr="Figure 10.12. Comparison of biomass trajectories between the base model and a model with the prior on sigma-R disabled." title="" id="135" name="Picture"/>
+            <wp:docPr descr="Figure 10.14. Comparison of biomass trajectories between the base model and a model with the prior on sigma-R disabled." title="" id="155" name="Picture"/>
             <a:graphic>
               <a:graphicData uri="http://schemas.openxmlformats.org/drawingml/2006/picture">
                 <pic:pic>
                   <pic:nvPicPr>
-                    <pic:cNvPr descr="../../../2021_cie/CIE_2_sigR-noprior/2023-08-04-biomass_compare.png" id="136" name="Picture"/>
+                    <pic:cNvPr descr="../../../2021_cie/CIE_2_sigR-noprior/2023-08-04-biomass_compare.png" id="156" name="Picture"/>
                     <pic:cNvPicPr>
                       <a:picLocks noChangeArrowheads="1" noChangeAspect="1"/>
                     </pic:cNvPicPr>
                   </pic:nvPicPr>
                   <pic:blipFill>
-                    <a:blip r:embed="rId134"/>
+                    <a:blip r:embed="rId154"/>
                     <a:stretch>
                       <a:fillRect/>
                     </a:stretch>
@@ -21200,33 +23467,33 @@
       <w:pPr>
         <w:pStyle w:val="ImageCaption"/>
       </w:pPr>
-      <w:bookmarkStart w:id="137" w:name="fig:unnamed-chunk-35"/>
-      <w:bookmarkEnd w:id="137"/>
-      <w:r>
-        <w:t xml:space="preserve">Figure 10.12. Comparison of biomass trajectories between the base model and a model with the prior on sigma-R disabled.</w:t>
-      </w:r>
-    </w:p>
-    <w:p>
-      <w:pPr>
-        <w:pStyle w:val="BodyText"/>
+      <w:bookmarkStart w:id="157" w:name="fig:biomasssigr"/>
+      <w:bookmarkEnd w:id="157"/>
+      <w:r>
+        <w:t xml:space="preserve">Figure 10.14. Comparison of biomass trajectories between the base model and a model with the prior on sigma-R disabled.</w:t>
+      </w:r>
+    </w:p>
+    <w:p>
+      <w:pPr>
+        <w:pStyle w:val="CaptionedFigure"/>
       </w:pPr>
       <w:r>
         <w:drawing>
           <wp:inline>
             <wp:extent cx="5943600" cy="5943600"/>
             <wp:effectExtent b="0" l="0" r="0" t="0"/>
-            <wp:docPr descr="Figure 10.13. Comparison of biomass trajectories between the base model and a model with the regularization penalty on F disabled." title="" id="139" name="Picture"/>
+            <wp:docPr descr="Figure 10.15. Comparison of biomass trajectories between the base model and a model with the regularization penalty on F disabled." title="" id="159" name="Picture"/>
             <a:graphic>
               <a:graphicData uri="http://schemas.openxmlformats.org/drawingml/2006/picture">
                 <pic:pic>
                   <pic:nvPicPr>
-                    <pic:cNvPr descr="../../../2021_cie/CIE_3_F-nopenalty/2023-08-04-biomass_compare.png" id="140" name="Picture"/>
+                    <pic:cNvPr descr="../../../2021_cie/CIE_3_F-nopenalty/2023-08-04-biomass_compare.png" id="160" name="Picture"/>
                     <pic:cNvPicPr>
                       <a:picLocks noChangeArrowheads="1" noChangeAspect="1"/>
                     </pic:cNvPicPr>
                   </pic:nvPicPr>
                   <pic:blipFill>
-                    <a:blip r:embed="rId138"/>
+                    <a:blip r:embed="rId158"/>
                     <a:stretch>
                       <a:fillRect/>
                     </a:stretch>
@@ -21252,23 +23519,38 @@
           </wp:inline>
         </w:drawing>
       </w:r>
+    </w:p>
+    <w:p>
+      <w:pPr>
+        <w:pStyle w:val="ImageCaption"/>
+      </w:pPr>
+      <w:bookmarkStart w:id="161" w:name="fig:biomassf"/>
+      <w:bookmarkEnd w:id="161"/>
+      <w:r>
+        <w:t xml:space="preserve">Figure 10.15. Comparison of biomass trajectories between the base model and a model with the regularization penalty on F disabled.</w:t>
+      </w:r>
+    </w:p>
+    <w:p>
+      <w:pPr>
+        <w:pStyle w:val="CaptionedFigure"/>
+      </w:pPr>
       <w:r>
         <w:drawing>
           <wp:inline>
             <wp:extent cx="5943600" cy="5943600"/>
             <wp:effectExtent b="0" l="0" r="0" t="0"/>
-            <wp:docPr descr="(#fig:unnamed-chunk-36-2)Comparison of biomass trajectories between the base model and a model with the regularization penalty on F disabled." title="" id="142" name="Picture"/>
+            <wp:docPr descr="Figure 10.16. Comparison of F trajectories between the base model and a model with the regularization penalty on F disabled, and the SS model." title="" id="163" name="Picture"/>
             <a:graphic>
               <a:graphicData uri="http://schemas.openxmlformats.org/drawingml/2006/picture">
                 <pic:pic>
                   <pic:nvPicPr>
-                    <pic:cNvPr descr="../../../2021_cie/CIE_3_F-nopenalty/2023-08-04-F_compare.png" id="143" name="Picture"/>
+                    <pic:cNvPr descr="../../../2021_cie/CIE_3_F-nopenalty/2023-08-04-F_compare.png" id="164" name="Picture"/>
                     <pic:cNvPicPr>
                       <a:picLocks noChangeArrowheads="1" noChangeAspect="1"/>
                     </pic:cNvPicPr>
                   </pic:nvPicPr>
                   <pic:blipFill>
-                    <a:blip r:embed="rId141"/>
+                    <a:blip r:embed="rId162"/>
                     <a:stretch>
                       <a:fillRect/>
                     </a:stretch>
@@ -21295,8 +23577,18 @@
         </w:drawing>
       </w:r>
     </w:p>
-    <w:bookmarkEnd w:id="144"/>
-    <w:bookmarkStart w:id="146" w:name="references-3"/>
+    <w:p>
+      <w:pPr>
+        <w:pStyle w:val="ImageCaption"/>
+      </w:pPr>
+      <w:bookmarkStart w:id="165" w:name="fig:ftraj"/>
+      <w:bookmarkEnd w:id="165"/>
+      <w:r>
+        <w:t xml:space="preserve">Figure 10.16. Comparison of F trajectories between the base model and a model with the regularization penalty on F disabled, and the SS model.</w:t>
+      </w:r>
+    </w:p>
+    <w:bookmarkEnd w:id="166"/>
+    <w:bookmarkStart w:id="169" w:name="references-3"/>
     <w:p>
       <w:pPr>
         <w:pStyle w:val="Heading2"/>
@@ -21310,12 +23602,31 @@
         <w:pStyle w:val="FirstParagraph"/>
       </w:pPr>
       <w:r>
+        <w:t xml:space="preserve">Methot, R.D., Wetzel, C.R., 2013. Stock synthesis: A biological and statistical framework for fish stock assessment and fishery management. Fisheries Research 142, 86–99.</w:t>
+      </w:r>
+      <w:r>
+        <w:t xml:space="preserve"> </w:t>
+      </w:r>
+      <w:hyperlink r:id="rId167">
+        <w:r>
+          <w:rPr>
+            <w:rStyle w:val="Hyperlink"/>
+          </w:rPr>
+          <w:t xml:space="preserve">https://doi.org/10.1016/j.fishres.2012.10.012</w:t>
+        </w:r>
+      </w:hyperlink>
+    </w:p>
+    <w:p>
+      <w:pPr>
+        <w:pStyle w:val="BodyText"/>
+      </w:pPr>
+      <w:r>
         <w:t xml:space="preserve">Thorson, J.T., Maureaud, A.A., Frelat, R., Mérigot, B., Bigman, J.S., Friedman, S.T., Palomares, M.L.D., Pinsky, M.L., Price, S.A., Wainwright, P., 2023. Identifying direct and indirect associations among traits by merging phylogenetic comparative methods and structural equation models. Methods Ecol. Evol. n/a.</w:t>
       </w:r>
       <w:r>
         <w:t xml:space="preserve"> </w:t>
       </w:r>
-      <w:hyperlink r:id="rId145">
+      <w:hyperlink r:id="rId168">
         <w:r>
           <w:rPr>
             <w:rStyle w:val="Hyperlink"/>
@@ -21324,8 +23635,8 @@
         </w:r>
       </w:hyperlink>
     </w:p>
-    <w:bookmarkEnd w:id="146"/>
-    <w:bookmarkEnd w:id="147"/>
+    <w:bookmarkEnd w:id="169"/>
+    <w:bookmarkEnd w:id="170"/>
     <w:sectPr>
       <w:pgSz w:h="15840" w:w="12240"/>
       <w:pgMar w:bottom="1440" w:footer="720" w:gutter="0" w:header="720" w:left="1440" w:right="1440" w:top="1440"/>

</xml_diff>